<commit_message>
add manual testing plan
</commit_message>
<xml_diff>
--- a/mobile/tests/manual_test_plan.docx
+++ b/mobile/tests/manual_test_plan.docx
@@ -36,8 +36,14 @@
     <w:p>
       <w:pPr>
         <w:pStyle w:val="normal"/>
-      </w:pPr>
-      <w:r>
+        <w:rPr>
+          <w:u w:val="single"/>
+        </w:rPr>
+      </w:pPr>
+      <w:r>
+        <w:rPr>
+          <w:u w:val="single"/>
+        </w:rPr>
         <w:t>Login in</w:t>
       </w:r>
     </w:p>
@@ -117,21 +123,23 @@
       <w:r>
         <w:t xml:space="preserve"> </w:t>
       </w:r>
-    </w:p>
-    <w:p>
-      <w:pPr>
-        <w:pStyle w:val="normal"/>
-      </w:pPr>
-      <w:bookmarkStart w:id="0" w:name="_GoBack"/>
+      <w:r>
+        <w:t>Then click “Create Account”</w:t>
+      </w:r>
+    </w:p>
+    <w:p>
+      <w:pPr>
+        <w:pStyle w:val="normal"/>
+      </w:pPr>
       <w:r>
         <w:rPr>
           <w:noProof/>
         </w:rPr>
         <w:drawing>
-          <wp:inline distT="0" distB="0" distL="0" distR="0" wp14:anchorId="5AE28052" wp14:editId="3E61ABA5">
-            <wp:extent cx="2432583" cy="3600000"/>
-            <wp:effectExtent l="0" t="0" r="6350" b="6985"/>
-            <wp:docPr id="16" name="图片 16" descr="Macintosh HD:Users:Frank:Desktop:Screen Shot 2015-04-10 at 1.25.06 PM.png"/>
+          <wp:inline distT="0" distB="0" distL="0" distR="0" wp14:anchorId="36C8995D" wp14:editId="6B6667E8">
+            <wp:extent cx="2423665" cy="3600000"/>
+            <wp:effectExtent l="0" t="0" r="0" b="6985"/>
+            <wp:docPr id="17" name="图片 17" descr="Macintosh HD:Users:Frank:Desktop:Screen Shot 2015-04-10 at 1.28.17 PM.png"/>
             <wp:cNvGraphicFramePr>
               <a:graphicFrameLocks xmlns:a="http://schemas.openxmlformats.org/drawingml/2006/main" noChangeAspect="1"/>
             </wp:cNvGraphicFramePr>
@@ -139,7 +147,7 @@
               <a:graphicData uri="http://schemas.openxmlformats.org/drawingml/2006/picture">
                 <pic:pic xmlns:pic="http://schemas.openxmlformats.org/drawingml/2006/picture">
                   <pic:nvPicPr>
-                    <pic:cNvPr id="0" name="Picture 2" descr="Macintosh HD:Users:Frank:Desktop:Screen Shot 2015-04-10 at 1.25.06 PM.png"/>
+                    <pic:cNvPr id="0" name="Picture 3" descr="Macintosh HD:Users:Frank:Desktop:Screen Shot 2015-04-10 at 1.28.17 PM.png"/>
                     <pic:cNvPicPr>
                       <a:picLocks noChangeAspect="1" noChangeArrowheads="1"/>
                     </pic:cNvPicPr>
@@ -160,7 +168,1001 @@
                   <pic:spPr bwMode="auto">
                     <a:xfrm>
                       <a:off x="0" y="0"/>
+                      <a:ext cx="2423665" cy="3600000"/>
+                    </a:xfrm>
+                    <a:prstGeom prst="rect">
+                      <a:avLst/>
+                    </a:prstGeom>
+                    <a:noFill/>
+                    <a:ln>
+                      <a:noFill/>
+                    </a:ln>
+                  </pic:spPr>
+                </pic:pic>
+              </a:graphicData>
+            </a:graphic>
+          </wp:inline>
+        </w:drawing>
+      </w:r>
+    </w:p>
+    <w:p>
+      <w:pPr>
+        <w:pStyle w:val="normal"/>
+      </w:pPr>
+      <w:r>
+        <w:lastRenderedPageBreak/>
+        <w:t xml:space="preserve">After registering a new account, you can log in with it. </w:t>
+      </w:r>
+    </w:p>
+    <w:p>
+      <w:pPr>
+        <w:pStyle w:val="normal"/>
+      </w:pPr>
+      <w:r>
+        <w:rPr>
+          <w:noProof/>
+        </w:rPr>
+        <w:drawing>
+          <wp:inline distT="0" distB="0" distL="0" distR="0" wp14:anchorId="5AE28052" wp14:editId="3E61ABA5">
+            <wp:extent cx="2432583" cy="3600000"/>
+            <wp:effectExtent l="0" t="0" r="6350" b="6985"/>
+            <wp:docPr id="16" name="图片 16" descr="Macintosh HD:Users:Frank:Desktop:Screen Shot 2015-04-10 at 1.25.06 PM.png"/>
+            <wp:cNvGraphicFramePr>
+              <a:graphicFrameLocks xmlns:a="http://schemas.openxmlformats.org/drawingml/2006/main" noChangeAspect="1"/>
+            </wp:cNvGraphicFramePr>
+            <a:graphic xmlns:a="http://schemas.openxmlformats.org/drawingml/2006/main">
+              <a:graphicData uri="http://schemas.openxmlformats.org/drawingml/2006/picture">
+                <pic:pic xmlns:pic="http://schemas.openxmlformats.org/drawingml/2006/picture">
+                  <pic:nvPicPr>
+                    <pic:cNvPr id="0" name="Picture 2" descr="Macintosh HD:Users:Frank:Desktop:Screen Shot 2015-04-10 at 1.25.06 PM.png"/>
+                    <pic:cNvPicPr>
+                      <a:picLocks noChangeAspect="1" noChangeArrowheads="1"/>
+                    </pic:cNvPicPr>
+                  </pic:nvPicPr>
+                  <pic:blipFill>
+                    <a:blip r:embed="rId7">
+                      <a:extLst>
+                        <a:ext uri="{28A0092B-C50C-407E-A947-70E740481C1C}">
+                          <a14:useLocalDpi xmlns:a14="http://schemas.microsoft.com/office/drawing/2010/main" val="0"/>
+                        </a:ext>
+                      </a:extLst>
+                    </a:blip>
+                    <a:srcRect/>
+                    <a:stretch>
+                      <a:fillRect/>
+                    </a:stretch>
+                  </pic:blipFill>
+                  <pic:spPr bwMode="auto">
+                    <a:xfrm>
+                      <a:off x="0" y="0"/>
                       <a:ext cx="2432583" cy="3600000"/>
+                    </a:xfrm>
+                    <a:prstGeom prst="rect">
+                      <a:avLst/>
+                    </a:prstGeom>
+                    <a:noFill/>
+                    <a:ln>
+                      <a:noFill/>
+                    </a:ln>
+                  </pic:spPr>
+                </pic:pic>
+              </a:graphicData>
+            </a:graphic>
+          </wp:inline>
+        </w:drawing>
+      </w:r>
+    </w:p>
+    <w:p>
+      <w:pPr>
+        <w:pStyle w:val="normal"/>
+        <w:rPr>
+          <w:u w:val="single"/>
+        </w:rPr>
+      </w:pPr>
+      <w:r>
+        <w:rPr>
+          <w:u w:val="single"/>
+        </w:rPr>
+        <w:t>Curse List</w:t>
+      </w:r>
+    </w:p>
+    <w:p>
+      <w:pPr>
+        <w:pStyle w:val="normal"/>
+      </w:pPr>
+      <w:r>
+        <w:t>After you login, you will see a list of courses you are in</w:t>
+      </w:r>
+    </w:p>
+    <w:p>
+      <w:pPr>
+        <w:pStyle w:val="normal"/>
+      </w:pPr>
+      <w:r>
+        <w:rPr>
+          <w:noProof/>
+        </w:rPr>
+        <w:drawing>
+          <wp:inline distT="0" distB="0" distL="0" distR="0" wp14:anchorId="5CE5E995" wp14:editId="41BDDE67">
+            <wp:extent cx="2433382" cy="3600000"/>
+            <wp:effectExtent l="0" t="0" r="5080" b="6985"/>
+            <wp:docPr id="18" name="图片 18" descr="Macintosh HD:Users:Frank:Desktop:Screen Shot 2015-04-10 at 1.25.14 PM.png"/>
+            <wp:cNvGraphicFramePr>
+              <a:graphicFrameLocks xmlns:a="http://schemas.openxmlformats.org/drawingml/2006/main" noChangeAspect="1"/>
+            </wp:cNvGraphicFramePr>
+            <a:graphic xmlns:a="http://schemas.openxmlformats.org/drawingml/2006/main">
+              <a:graphicData uri="http://schemas.openxmlformats.org/drawingml/2006/picture">
+                <pic:pic xmlns:pic="http://schemas.openxmlformats.org/drawingml/2006/picture">
+                  <pic:nvPicPr>
+                    <pic:cNvPr id="0" name="Picture 4" descr="Macintosh HD:Users:Frank:Desktop:Screen Shot 2015-04-10 at 1.25.14 PM.png"/>
+                    <pic:cNvPicPr>
+                      <a:picLocks noChangeAspect="1" noChangeArrowheads="1"/>
+                    </pic:cNvPicPr>
+                  </pic:nvPicPr>
+                  <pic:blipFill>
+                    <a:blip r:embed="rId8">
+                      <a:extLst>
+                        <a:ext uri="{28A0092B-C50C-407E-A947-70E740481C1C}">
+                          <a14:useLocalDpi xmlns:a14="http://schemas.microsoft.com/office/drawing/2010/main" val="0"/>
+                        </a:ext>
+                      </a:extLst>
+                    </a:blip>
+                    <a:srcRect/>
+                    <a:stretch>
+                      <a:fillRect/>
+                    </a:stretch>
+                  </pic:blipFill>
+                  <pic:spPr bwMode="auto">
+                    <a:xfrm>
+                      <a:off x="0" y="0"/>
+                      <a:ext cx="2433382" cy="3600000"/>
+                    </a:xfrm>
+                    <a:prstGeom prst="rect">
+                      <a:avLst/>
+                    </a:prstGeom>
+                    <a:noFill/>
+                    <a:ln>
+                      <a:noFill/>
+                    </a:ln>
+                  </pic:spPr>
+                </pic:pic>
+              </a:graphicData>
+            </a:graphic>
+          </wp:inline>
+        </w:drawing>
+      </w:r>
+    </w:p>
+    <w:p>
+      <w:pPr>
+        <w:pStyle w:val="normal"/>
+      </w:pPr>
+    </w:p>
+    <w:p>
+      <w:pPr>
+        <w:pStyle w:val="normal"/>
+      </w:pPr>
+    </w:p>
+    <w:p>
+      <w:pPr>
+        <w:pStyle w:val="normal"/>
+      </w:pPr>
+      <w:r>
+        <w:lastRenderedPageBreak/>
+        <w:t>You can click the “Add Course” button on the top right to search and add new course</w:t>
+      </w:r>
+    </w:p>
+    <w:p>
+      <w:pPr>
+        <w:pStyle w:val="normal"/>
+      </w:pPr>
+      <w:r>
+        <w:rPr>
+          <w:noProof/>
+        </w:rPr>
+        <w:drawing>
+          <wp:inline distT="0" distB="0" distL="0" distR="0" wp14:anchorId="56E2A8C8" wp14:editId="681FEAD4">
+            <wp:extent cx="2460338" cy="3600000"/>
+            <wp:effectExtent l="0" t="0" r="3810" b="6985"/>
+            <wp:docPr id="19" name="图片 19" descr="Macintosh HD:Users:Frank:Desktop:Screen Shot 2015-04-10 at 1.25.22 PM.png"/>
+            <wp:cNvGraphicFramePr>
+              <a:graphicFrameLocks xmlns:a="http://schemas.openxmlformats.org/drawingml/2006/main" noChangeAspect="1"/>
+            </wp:cNvGraphicFramePr>
+            <a:graphic xmlns:a="http://schemas.openxmlformats.org/drawingml/2006/main">
+              <a:graphicData uri="http://schemas.openxmlformats.org/drawingml/2006/picture">
+                <pic:pic xmlns:pic="http://schemas.openxmlformats.org/drawingml/2006/picture">
+                  <pic:nvPicPr>
+                    <pic:cNvPr id="0" name="Picture 5" descr="Macintosh HD:Users:Frank:Desktop:Screen Shot 2015-04-10 at 1.25.22 PM.png"/>
+                    <pic:cNvPicPr>
+                      <a:picLocks noChangeAspect="1" noChangeArrowheads="1"/>
+                    </pic:cNvPicPr>
+                  </pic:nvPicPr>
+                  <pic:blipFill>
+                    <a:blip r:embed="rId9">
+                      <a:extLst>
+                        <a:ext uri="{28A0092B-C50C-407E-A947-70E740481C1C}">
+                          <a14:useLocalDpi xmlns:a14="http://schemas.microsoft.com/office/drawing/2010/main" val="0"/>
+                        </a:ext>
+                      </a:extLst>
+                    </a:blip>
+                    <a:srcRect/>
+                    <a:stretch>
+                      <a:fillRect/>
+                    </a:stretch>
+                  </pic:blipFill>
+                  <pic:spPr bwMode="auto">
+                    <a:xfrm>
+                      <a:off x="0" y="0"/>
+                      <a:ext cx="2460338" cy="3600000"/>
+                    </a:xfrm>
+                    <a:prstGeom prst="rect">
+                      <a:avLst/>
+                    </a:prstGeom>
+                    <a:noFill/>
+                    <a:ln>
+                      <a:noFill/>
+                    </a:ln>
+                  </pic:spPr>
+                </pic:pic>
+              </a:graphicData>
+            </a:graphic>
+          </wp:inline>
+        </w:drawing>
+      </w:r>
+    </w:p>
+    <w:p>
+      <w:pPr>
+        <w:pStyle w:val="normal"/>
+      </w:pPr>
+      <w:r>
+        <w:t>After checking the course detail information, you can click “Join” to add the course to courses list</w:t>
+      </w:r>
+    </w:p>
+    <w:p>
+      <w:pPr>
+        <w:pStyle w:val="normal"/>
+      </w:pPr>
+      <w:r>
+        <w:rPr>
+          <w:noProof/>
+        </w:rPr>
+        <w:drawing>
+          <wp:inline distT="0" distB="0" distL="0" distR="0" wp14:anchorId="68C4FE59" wp14:editId="36525F40">
+            <wp:extent cx="2445493" cy="3600000"/>
+            <wp:effectExtent l="0" t="0" r="0" b="6985"/>
+            <wp:docPr id="20" name="图片 20" descr="Macintosh HD:Users:Frank:Desktop:Screen Shot 2015-04-10 at 1.25.30 PM.png"/>
+            <wp:cNvGraphicFramePr>
+              <a:graphicFrameLocks xmlns:a="http://schemas.openxmlformats.org/drawingml/2006/main" noChangeAspect="1"/>
+            </wp:cNvGraphicFramePr>
+            <a:graphic xmlns:a="http://schemas.openxmlformats.org/drawingml/2006/main">
+              <a:graphicData uri="http://schemas.openxmlformats.org/drawingml/2006/picture">
+                <pic:pic xmlns:pic="http://schemas.openxmlformats.org/drawingml/2006/picture">
+                  <pic:nvPicPr>
+                    <pic:cNvPr id="0" name="Picture 6" descr="Macintosh HD:Users:Frank:Desktop:Screen Shot 2015-04-10 at 1.25.30 PM.png"/>
+                    <pic:cNvPicPr>
+                      <a:picLocks noChangeAspect="1" noChangeArrowheads="1"/>
+                    </pic:cNvPicPr>
+                  </pic:nvPicPr>
+                  <pic:blipFill>
+                    <a:blip r:embed="rId10">
+                      <a:extLst>
+                        <a:ext uri="{28A0092B-C50C-407E-A947-70E740481C1C}">
+                          <a14:useLocalDpi xmlns:a14="http://schemas.microsoft.com/office/drawing/2010/main" val="0"/>
+                        </a:ext>
+                      </a:extLst>
+                    </a:blip>
+                    <a:srcRect/>
+                    <a:stretch>
+                      <a:fillRect/>
+                    </a:stretch>
+                  </pic:blipFill>
+                  <pic:spPr bwMode="auto">
+                    <a:xfrm>
+                      <a:off x="0" y="0"/>
+                      <a:ext cx="2445493" cy="3600000"/>
+                    </a:xfrm>
+                    <a:prstGeom prst="rect">
+                      <a:avLst/>
+                    </a:prstGeom>
+                    <a:noFill/>
+                    <a:ln>
+                      <a:noFill/>
+                    </a:ln>
+                  </pic:spPr>
+                </pic:pic>
+              </a:graphicData>
+            </a:graphic>
+          </wp:inline>
+        </w:drawing>
+      </w:r>
+    </w:p>
+    <w:p>
+      <w:pPr>
+        <w:pStyle w:val="normal"/>
+      </w:pPr>
+    </w:p>
+    <w:p>
+      <w:pPr>
+        <w:pStyle w:val="normal"/>
+      </w:pPr>
+    </w:p>
+    <w:p>
+      <w:pPr>
+        <w:pStyle w:val="normal"/>
+      </w:pPr>
+      <w:r>
+        <w:lastRenderedPageBreak/>
+        <w:t>Click the top left button to remove unwanted courses</w:t>
+      </w:r>
+    </w:p>
+    <w:p>
+      <w:pPr>
+        <w:pStyle w:val="normal"/>
+      </w:pPr>
+      <w:r>
+        <w:rPr>
+          <w:noProof/>
+        </w:rPr>
+        <w:drawing>
+          <wp:inline distT="0" distB="0" distL="0" distR="0" wp14:anchorId="4F2D7827" wp14:editId="010FA09A">
+            <wp:extent cx="2438391" cy="3600000"/>
+            <wp:effectExtent l="0" t="0" r="635" b="6985"/>
+            <wp:docPr id="21" name="图片 21" descr="Macintosh HD:Users:Frank:Desktop:Screen Shot 2015-04-10 at 1.34.50 PM.png"/>
+            <wp:cNvGraphicFramePr>
+              <a:graphicFrameLocks xmlns:a="http://schemas.openxmlformats.org/drawingml/2006/main" noChangeAspect="1"/>
+            </wp:cNvGraphicFramePr>
+            <a:graphic xmlns:a="http://schemas.openxmlformats.org/drawingml/2006/main">
+              <a:graphicData uri="http://schemas.openxmlformats.org/drawingml/2006/picture">
+                <pic:pic xmlns:pic="http://schemas.openxmlformats.org/drawingml/2006/picture">
+                  <pic:nvPicPr>
+                    <pic:cNvPr id="0" name="Picture 7" descr="Macintosh HD:Users:Frank:Desktop:Screen Shot 2015-04-10 at 1.34.50 PM.png"/>
+                    <pic:cNvPicPr>
+                      <a:picLocks noChangeAspect="1" noChangeArrowheads="1"/>
+                    </pic:cNvPicPr>
+                  </pic:nvPicPr>
+                  <pic:blipFill>
+                    <a:blip r:embed="rId11">
+                      <a:extLst>
+                        <a:ext uri="{28A0092B-C50C-407E-A947-70E740481C1C}">
+                          <a14:useLocalDpi xmlns:a14="http://schemas.microsoft.com/office/drawing/2010/main" val="0"/>
+                        </a:ext>
+                      </a:extLst>
+                    </a:blip>
+                    <a:srcRect/>
+                    <a:stretch>
+                      <a:fillRect/>
+                    </a:stretch>
+                  </pic:blipFill>
+                  <pic:spPr bwMode="auto">
+                    <a:xfrm>
+                      <a:off x="0" y="0"/>
+                      <a:ext cx="2438391" cy="3600000"/>
+                    </a:xfrm>
+                    <a:prstGeom prst="rect">
+                      <a:avLst/>
+                    </a:prstGeom>
+                    <a:noFill/>
+                    <a:ln>
+                      <a:noFill/>
+                    </a:ln>
+                  </pic:spPr>
+                </pic:pic>
+              </a:graphicData>
+            </a:graphic>
+          </wp:inline>
+        </w:drawing>
+      </w:r>
+    </w:p>
+    <w:p>
+      <w:pPr>
+        <w:pStyle w:val="normal"/>
+      </w:pPr>
+      <w:r>
+        <w:t>Click the red minus button to remove specific course</w:t>
+      </w:r>
+    </w:p>
+    <w:p>
+      <w:pPr>
+        <w:pStyle w:val="normal"/>
+      </w:pPr>
+      <w:r>
+        <w:rPr>
+          <w:noProof/>
+        </w:rPr>
+        <w:drawing>
+          <wp:inline distT="0" distB="0" distL="0" distR="0" wp14:anchorId="6FF821F2" wp14:editId="0A094D2E">
+            <wp:extent cx="2445493" cy="3600000"/>
+            <wp:effectExtent l="0" t="0" r="0" b="6985"/>
+            <wp:docPr id="22" name="图片 22" descr="Macintosh HD:Users:Frank:Desktop:Screen Shot 2015-04-10 at 1.54.08 PM.png"/>
+            <wp:cNvGraphicFramePr>
+              <a:graphicFrameLocks xmlns:a="http://schemas.openxmlformats.org/drawingml/2006/main" noChangeAspect="1"/>
+            </wp:cNvGraphicFramePr>
+            <a:graphic xmlns:a="http://schemas.openxmlformats.org/drawingml/2006/main">
+              <a:graphicData uri="http://schemas.openxmlformats.org/drawingml/2006/picture">
+                <pic:pic xmlns:pic="http://schemas.openxmlformats.org/drawingml/2006/picture">
+                  <pic:nvPicPr>
+                    <pic:cNvPr id="0" name="Picture 8" descr="Macintosh HD:Users:Frank:Desktop:Screen Shot 2015-04-10 at 1.54.08 PM.png"/>
+                    <pic:cNvPicPr>
+                      <a:picLocks noChangeAspect="1" noChangeArrowheads="1"/>
+                    </pic:cNvPicPr>
+                  </pic:nvPicPr>
+                  <pic:blipFill>
+                    <a:blip r:embed="rId12">
+                      <a:extLst>
+                        <a:ext uri="{28A0092B-C50C-407E-A947-70E740481C1C}">
+                          <a14:useLocalDpi xmlns:a14="http://schemas.microsoft.com/office/drawing/2010/main" val="0"/>
+                        </a:ext>
+                      </a:extLst>
+                    </a:blip>
+                    <a:srcRect/>
+                    <a:stretch>
+                      <a:fillRect/>
+                    </a:stretch>
+                  </pic:blipFill>
+                  <pic:spPr bwMode="auto">
+                    <a:xfrm>
+                      <a:off x="0" y="0"/>
+                      <a:ext cx="2445493" cy="3600000"/>
+                    </a:xfrm>
+                    <a:prstGeom prst="rect">
+                      <a:avLst/>
+                    </a:prstGeom>
+                    <a:noFill/>
+                    <a:ln>
+                      <a:noFill/>
+                    </a:ln>
+                  </pic:spPr>
+                </pic:pic>
+              </a:graphicData>
+            </a:graphic>
+          </wp:inline>
+        </w:drawing>
+      </w:r>
+    </w:p>
+    <w:p>
+      <w:pPr>
+        <w:pStyle w:val="normal"/>
+      </w:pPr>
+      <w:r>
+        <w:t>Click the left top button to return back normal list</w:t>
+      </w:r>
+    </w:p>
+    <w:p>
+      <w:pPr>
+        <w:pStyle w:val="normal"/>
+      </w:pPr>
+    </w:p>
+    <w:p>
+      <w:pPr>
+        <w:pStyle w:val="normal"/>
+      </w:pPr>
+    </w:p>
+    <w:p>
+      <w:pPr>
+        <w:pStyle w:val="normal"/>
+        <w:rPr>
+          <w:u w:val="single"/>
+        </w:rPr>
+      </w:pPr>
+      <w:r>
+        <w:rPr>
+          <w:u w:val="single"/>
+        </w:rPr>
+        <w:lastRenderedPageBreak/>
+        <w:t>Course Info</w:t>
+      </w:r>
+    </w:p>
+    <w:p>
+      <w:pPr>
+        <w:pStyle w:val="normal"/>
+      </w:pPr>
+      <w:r>
+        <w:t>Click on specific course to enter its section. The default page will be the course information page</w:t>
+      </w:r>
+      <w:r>
+        <w:t>. At course information page, you can see the announcement the instructor made and course description.</w:t>
+      </w:r>
+    </w:p>
+    <w:p>
+      <w:pPr>
+        <w:pStyle w:val="normal"/>
+      </w:pPr>
+      <w:r>
+        <w:rPr>
+          <w:noProof/>
+        </w:rPr>
+        <w:drawing>
+          <wp:inline distT="0" distB="0" distL="0" distR="0" wp14:anchorId="40DB412A" wp14:editId="24CCFA5F">
+            <wp:extent cx="2456599" cy="3600000"/>
+            <wp:effectExtent l="0" t="0" r="7620" b="6985"/>
+            <wp:docPr id="23" name="图片 23" descr="Macintosh HD:Users:Frank:Desktop:Screen Shot 2015-04-10 at 1.25.37 PM.png"/>
+            <wp:cNvGraphicFramePr>
+              <a:graphicFrameLocks xmlns:a="http://schemas.openxmlformats.org/drawingml/2006/main" noChangeAspect="1"/>
+            </wp:cNvGraphicFramePr>
+            <a:graphic xmlns:a="http://schemas.openxmlformats.org/drawingml/2006/main">
+              <a:graphicData uri="http://schemas.openxmlformats.org/drawingml/2006/picture">
+                <pic:pic xmlns:pic="http://schemas.openxmlformats.org/drawingml/2006/picture">
+                  <pic:nvPicPr>
+                    <pic:cNvPr id="0" name="Picture 9" descr="Macintosh HD:Users:Frank:Desktop:Screen Shot 2015-04-10 at 1.25.37 PM.png"/>
+                    <pic:cNvPicPr>
+                      <a:picLocks noChangeAspect="1" noChangeArrowheads="1"/>
+                    </pic:cNvPicPr>
+                  </pic:nvPicPr>
+                  <pic:blipFill>
+                    <a:blip r:embed="rId13">
+                      <a:extLst>
+                        <a:ext uri="{28A0092B-C50C-407E-A947-70E740481C1C}">
+                          <a14:useLocalDpi xmlns:a14="http://schemas.microsoft.com/office/drawing/2010/main" val="0"/>
+                        </a:ext>
+                      </a:extLst>
+                    </a:blip>
+                    <a:srcRect/>
+                    <a:stretch>
+                      <a:fillRect/>
+                    </a:stretch>
+                  </pic:blipFill>
+                  <pic:spPr bwMode="auto">
+                    <a:xfrm>
+                      <a:off x="0" y="0"/>
+                      <a:ext cx="2456599" cy="3600000"/>
+                    </a:xfrm>
+                    <a:prstGeom prst="rect">
+                      <a:avLst/>
+                    </a:prstGeom>
+                    <a:noFill/>
+                    <a:ln>
+                      <a:noFill/>
+                    </a:ln>
+                  </pic:spPr>
+                </pic:pic>
+              </a:graphicData>
+            </a:graphic>
+          </wp:inline>
+        </w:drawing>
+      </w:r>
+    </w:p>
+    <w:p>
+      <w:pPr>
+        <w:pStyle w:val="normal"/>
+      </w:pPr>
+      <w:r>
+        <w:t>Click the left top button to see the menu</w:t>
+      </w:r>
+      <w:r>
+        <w:t>. You can click each item to enter specific page</w:t>
+      </w:r>
+    </w:p>
+    <w:p>
+      <w:pPr>
+        <w:pStyle w:val="normal"/>
+      </w:pPr>
+      <w:r>
+        <w:rPr>
+          <w:noProof/>
+        </w:rPr>
+        <w:drawing>
+          <wp:inline distT="0" distB="0" distL="0" distR="0" wp14:anchorId="23FE8692" wp14:editId="12203104">
+            <wp:extent cx="2450327" cy="3600000"/>
+            <wp:effectExtent l="0" t="0" r="0" b="6985"/>
+            <wp:docPr id="24" name="图片 24" descr="Macintosh HD:Users:Frank:Desktop:Screen Shot 2015-04-10 at 1.25.44 PM.png"/>
+            <wp:cNvGraphicFramePr>
+              <a:graphicFrameLocks xmlns:a="http://schemas.openxmlformats.org/drawingml/2006/main" noChangeAspect="1"/>
+            </wp:cNvGraphicFramePr>
+            <a:graphic xmlns:a="http://schemas.openxmlformats.org/drawingml/2006/main">
+              <a:graphicData uri="http://schemas.openxmlformats.org/drawingml/2006/picture">
+                <pic:pic xmlns:pic="http://schemas.openxmlformats.org/drawingml/2006/picture">
+                  <pic:nvPicPr>
+                    <pic:cNvPr id="0" name="Picture 10" descr="Macintosh HD:Users:Frank:Desktop:Screen Shot 2015-04-10 at 1.25.44 PM.png"/>
+                    <pic:cNvPicPr>
+                      <a:picLocks noChangeAspect="1" noChangeArrowheads="1"/>
+                    </pic:cNvPicPr>
+                  </pic:nvPicPr>
+                  <pic:blipFill>
+                    <a:blip r:embed="rId14">
+                      <a:extLst>
+                        <a:ext uri="{28A0092B-C50C-407E-A947-70E740481C1C}">
+                          <a14:useLocalDpi xmlns:a14="http://schemas.microsoft.com/office/drawing/2010/main" val="0"/>
+                        </a:ext>
+                      </a:extLst>
+                    </a:blip>
+                    <a:srcRect/>
+                    <a:stretch>
+                      <a:fillRect/>
+                    </a:stretch>
+                  </pic:blipFill>
+                  <pic:spPr bwMode="auto">
+                    <a:xfrm>
+                      <a:off x="0" y="0"/>
+                      <a:ext cx="2450327" cy="3600000"/>
+                    </a:xfrm>
+                    <a:prstGeom prst="rect">
+                      <a:avLst/>
+                    </a:prstGeom>
+                    <a:noFill/>
+                    <a:ln>
+                      <a:noFill/>
+                    </a:ln>
+                  </pic:spPr>
+                </pic:pic>
+              </a:graphicData>
+            </a:graphic>
+          </wp:inline>
+        </w:drawing>
+      </w:r>
+    </w:p>
+    <w:p>
+      <w:pPr>
+        <w:pStyle w:val="normal"/>
+        <w:rPr>
+          <w:u w:val="single"/>
+        </w:rPr>
+      </w:pPr>
+      <w:r>
+        <w:rPr>
+          <w:u w:val="single"/>
+        </w:rPr>
+        <w:lastRenderedPageBreak/>
+        <w:t>Attendance</w:t>
+      </w:r>
+    </w:p>
+    <w:p>
+      <w:pPr>
+        <w:pStyle w:val="normal"/>
+      </w:pPr>
+      <w:r>
+        <w:t xml:space="preserve">In the attendance page, you can see </w:t>
+      </w:r>
+      <w:proofErr w:type="gramStart"/>
+      <w:r>
+        <w:t>your</w:t>
+      </w:r>
+      <w:proofErr w:type="gramEnd"/>
+      <w:r>
+        <w:t xml:space="preserve"> past attendance records.</w:t>
+      </w:r>
+    </w:p>
+    <w:p>
+      <w:pPr>
+        <w:pStyle w:val="normal"/>
+      </w:pPr>
+      <w:r>
+        <w:rPr>
+          <w:noProof/>
+        </w:rPr>
+        <w:drawing>
+          <wp:inline distT="0" distB="0" distL="0" distR="0" wp14:anchorId="57B15059" wp14:editId="2564F218">
+            <wp:extent cx="2427584" cy="3600000"/>
+            <wp:effectExtent l="0" t="0" r="11430" b="6985"/>
+            <wp:docPr id="25" name="图片 25" descr="Macintosh HD:Users:Frank:Desktop:Screen Shot 2015-04-10 at 1.25.51 PM.png"/>
+            <wp:cNvGraphicFramePr>
+              <a:graphicFrameLocks xmlns:a="http://schemas.openxmlformats.org/drawingml/2006/main" noChangeAspect="1"/>
+            </wp:cNvGraphicFramePr>
+            <a:graphic xmlns:a="http://schemas.openxmlformats.org/drawingml/2006/main">
+              <a:graphicData uri="http://schemas.openxmlformats.org/drawingml/2006/picture">
+                <pic:pic xmlns:pic="http://schemas.openxmlformats.org/drawingml/2006/picture">
+                  <pic:nvPicPr>
+                    <pic:cNvPr id="0" name="Picture 11" descr="Macintosh HD:Users:Frank:Desktop:Screen Shot 2015-04-10 at 1.25.51 PM.png"/>
+                    <pic:cNvPicPr>
+                      <a:picLocks noChangeAspect="1" noChangeArrowheads="1"/>
+                    </pic:cNvPicPr>
+                  </pic:nvPicPr>
+                  <pic:blipFill>
+                    <a:blip r:embed="rId15">
+                      <a:extLst>
+                        <a:ext uri="{28A0092B-C50C-407E-A947-70E740481C1C}">
+                          <a14:useLocalDpi xmlns:a14="http://schemas.microsoft.com/office/drawing/2010/main" val="0"/>
+                        </a:ext>
+                      </a:extLst>
+                    </a:blip>
+                    <a:srcRect/>
+                    <a:stretch>
+                      <a:fillRect/>
+                    </a:stretch>
+                  </pic:blipFill>
+                  <pic:spPr bwMode="auto">
+                    <a:xfrm>
+                      <a:off x="0" y="0"/>
+                      <a:ext cx="2427584" cy="3600000"/>
+                    </a:xfrm>
+                    <a:prstGeom prst="rect">
+                      <a:avLst/>
+                    </a:prstGeom>
+                    <a:noFill/>
+                    <a:ln>
+                      <a:noFill/>
+                    </a:ln>
+                  </pic:spPr>
+                </pic:pic>
+              </a:graphicData>
+            </a:graphic>
+          </wp:inline>
+        </w:drawing>
+      </w:r>
+    </w:p>
+    <w:p>
+      <w:pPr>
+        <w:pStyle w:val="normal"/>
+      </w:pPr>
+      <w:r>
+        <w:t>You can enter the verify code for the lecture in order to mark the attendance for the lecture</w:t>
+      </w:r>
+    </w:p>
+    <w:p>
+      <w:pPr>
+        <w:pStyle w:val="normal"/>
+      </w:pPr>
+      <w:r>
+        <w:rPr>
+          <w:noProof/>
+        </w:rPr>
+        <w:drawing>
+          <wp:inline distT="0" distB="0" distL="0" distR="0" wp14:anchorId="00FA801E" wp14:editId="7E1301C9">
+            <wp:extent cx="2432549" cy="3600000"/>
+            <wp:effectExtent l="0" t="0" r="6350" b="6985"/>
+            <wp:docPr id="26" name="图片 26" descr="Macintosh HD:Users:Frank:Desktop:Screen Shot 2015-04-10 at 1.25.59 PM.png"/>
+            <wp:cNvGraphicFramePr>
+              <a:graphicFrameLocks xmlns:a="http://schemas.openxmlformats.org/drawingml/2006/main" noChangeAspect="1"/>
+            </wp:cNvGraphicFramePr>
+            <a:graphic xmlns:a="http://schemas.openxmlformats.org/drawingml/2006/main">
+              <a:graphicData uri="http://schemas.openxmlformats.org/drawingml/2006/picture">
+                <pic:pic xmlns:pic="http://schemas.openxmlformats.org/drawingml/2006/picture">
+                  <pic:nvPicPr>
+                    <pic:cNvPr id="0" name="Picture 12" descr="Macintosh HD:Users:Frank:Desktop:Screen Shot 2015-04-10 at 1.25.59 PM.png"/>
+                    <pic:cNvPicPr>
+                      <a:picLocks noChangeAspect="1" noChangeArrowheads="1"/>
+                    </pic:cNvPicPr>
+                  </pic:nvPicPr>
+                  <pic:blipFill>
+                    <a:blip r:embed="rId16">
+                      <a:extLst>
+                        <a:ext uri="{28A0092B-C50C-407E-A947-70E740481C1C}">
+                          <a14:useLocalDpi xmlns:a14="http://schemas.microsoft.com/office/drawing/2010/main" val="0"/>
+                        </a:ext>
+                      </a:extLst>
+                    </a:blip>
+                    <a:srcRect/>
+                    <a:stretch>
+                      <a:fillRect/>
+                    </a:stretch>
+                  </pic:blipFill>
+                  <pic:spPr bwMode="auto">
+                    <a:xfrm>
+                      <a:off x="0" y="0"/>
+                      <a:ext cx="2432549" cy="3600000"/>
+                    </a:xfrm>
+                    <a:prstGeom prst="rect">
+                      <a:avLst/>
+                    </a:prstGeom>
+                    <a:noFill/>
+                    <a:ln>
+                      <a:noFill/>
+                    </a:ln>
+                  </pic:spPr>
+                </pic:pic>
+              </a:graphicData>
+            </a:graphic>
+          </wp:inline>
+        </w:drawing>
+      </w:r>
+    </w:p>
+    <w:p>
+      <w:pPr>
+        <w:pStyle w:val="normal"/>
+      </w:pPr>
+    </w:p>
+    <w:p>
+      <w:pPr>
+        <w:pStyle w:val="normal"/>
+      </w:pPr>
+    </w:p>
+    <w:p>
+      <w:pPr>
+        <w:pStyle w:val="normal"/>
+        <w:rPr>
+          <w:u w:val="single"/>
+        </w:rPr>
+      </w:pPr>
+      <w:r>
+        <w:rPr>
+          <w:u w:val="single"/>
+        </w:rPr>
+        <w:lastRenderedPageBreak/>
+        <w:t>Quiz</w:t>
+      </w:r>
+    </w:p>
+    <w:p>
+      <w:pPr>
+        <w:pStyle w:val="normal"/>
+      </w:pPr>
+      <w:r>
+        <w:t>At the quiz page, you are able to see the current quiz and completed quiz. Current Quiz has a list of quizzes in progress. Completed Quiz has a list of past quizzes</w:t>
+      </w:r>
+    </w:p>
+    <w:p>
+      <w:pPr>
+        <w:pStyle w:val="normal"/>
+      </w:pPr>
+      <w:r>
+        <w:rPr>
+          <w:noProof/>
+        </w:rPr>
+        <w:drawing>
+          <wp:inline distT="0" distB="0" distL="0" distR="0" wp14:anchorId="5F4FCE6D" wp14:editId="56EC629D">
+            <wp:extent cx="2453541" cy="3600000"/>
+            <wp:effectExtent l="0" t="0" r="10795" b="6985"/>
+            <wp:docPr id="27" name="图片 27" descr="Macintosh HD:Users:Frank:Desktop:Screen Shot 2015-04-10 at 1.26.06 PM.png"/>
+            <wp:cNvGraphicFramePr>
+              <a:graphicFrameLocks xmlns:a="http://schemas.openxmlformats.org/drawingml/2006/main" noChangeAspect="1"/>
+            </wp:cNvGraphicFramePr>
+            <a:graphic xmlns:a="http://schemas.openxmlformats.org/drawingml/2006/main">
+              <a:graphicData uri="http://schemas.openxmlformats.org/drawingml/2006/picture">
+                <pic:pic xmlns:pic="http://schemas.openxmlformats.org/drawingml/2006/picture">
+                  <pic:nvPicPr>
+                    <pic:cNvPr id="0" name="Picture 13" descr="Macintosh HD:Users:Frank:Desktop:Screen Shot 2015-04-10 at 1.26.06 PM.png"/>
+                    <pic:cNvPicPr>
+                      <a:picLocks noChangeAspect="1" noChangeArrowheads="1"/>
+                    </pic:cNvPicPr>
+                  </pic:nvPicPr>
+                  <pic:blipFill>
+                    <a:blip r:embed="rId17">
+                      <a:extLst>
+                        <a:ext uri="{28A0092B-C50C-407E-A947-70E740481C1C}">
+                          <a14:useLocalDpi xmlns:a14="http://schemas.microsoft.com/office/drawing/2010/main" val="0"/>
+                        </a:ext>
+                      </a:extLst>
+                    </a:blip>
+                    <a:srcRect/>
+                    <a:stretch>
+                      <a:fillRect/>
+                    </a:stretch>
+                  </pic:blipFill>
+                  <pic:spPr bwMode="auto">
+                    <a:xfrm>
+                      <a:off x="0" y="0"/>
+                      <a:ext cx="2453541" cy="3600000"/>
+                    </a:xfrm>
+                    <a:prstGeom prst="rect">
+                      <a:avLst/>
+                    </a:prstGeom>
+                    <a:noFill/>
+                    <a:ln>
+                      <a:noFill/>
+                    </a:ln>
+                  </pic:spPr>
+                </pic:pic>
+              </a:graphicData>
+            </a:graphic>
+          </wp:inline>
+        </w:drawing>
+      </w:r>
+    </w:p>
+    <w:p>
+      <w:pPr>
+        <w:pStyle w:val="normal"/>
+      </w:pPr>
+      <w:r>
+        <w:t>Click on either Current Quiz or Completed Quiz, you can see a list of quiz questions</w:t>
+      </w:r>
+    </w:p>
+    <w:p>
+      <w:pPr>
+        <w:pStyle w:val="normal"/>
+      </w:pPr>
+      <w:r>
+        <w:rPr>
+          <w:noProof/>
+        </w:rPr>
+        <w:drawing>
+          <wp:inline distT="0" distB="0" distL="0" distR="0" wp14:anchorId="02A90B0A" wp14:editId="387ADA40">
+            <wp:extent cx="2426733" cy="3600000"/>
+            <wp:effectExtent l="0" t="0" r="12065" b="6985"/>
+            <wp:docPr id="28" name="图片 28" descr="Macintosh HD:Users:Frank:Desktop:Screen Shot 2015-04-10 at 1.26.14 PM.png"/>
+            <wp:cNvGraphicFramePr>
+              <a:graphicFrameLocks xmlns:a="http://schemas.openxmlformats.org/drawingml/2006/main" noChangeAspect="1"/>
+            </wp:cNvGraphicFramePr>
+            <a:graphic xmlns:a="http://schemas.openxmlformats.org/drawingml/2006/main">
+              <a:graphicData uri="http://schemas.openxmlformats.org/drawingml/2006/picture">
+                <pic:pic xmlns:pic="http://schemas.openxmlformats.org/drawingml/2006/picture">
+                  <pic:nvPicPr>
+                    <pic:cNvPr id="0" name="Picture 14" descr="Macintosh HD:Users:Frank:Desktop:Screen Shot 2015-04-10 at 1.26.14 PM.png"/>
+                    <pic:cNvPicPr>
+                      <a:picLocks noChangeAspect="1" noChangeArrowheads="1"/>
+                    </pic:cNvPicPr>
+                  </pic:nvPicPr>
+                  <pic:blipFill>
+                    <a:blip r:embed="rId18">
+                      <a:extLst>
+                        <a:ext uri="{28A0092B-C50C-407E-A947-70E740481C1C}">
+                          <a14:useLocalDpi xmlns:a14="http://schemas.microsoft.com/office/drawing/2010/main" val="0"/>
+                        </a:ext>
+                      </a:extLst>
+                    </a:blip>
+                    <a:srcRect/>
+                    <a:stretch>
+                      <a:fillRect/>
+                    </a:stretch>
+                  </pic:blipFill>
+                  <pic:spPr bwMode="auto">
+                    <a:xfrm>
+                      <a:off x="0" y="0"/>
+                      <a:ext cx="2426733" cy="3600000"/>
+                    </a:xfrm>
+                    <a:prstGeom prst="rect">
+                      <a:avLst/>
+                    </a:prstGeom>
+                    <a:noFill/>
+                    <a:ln>
+                      <a:noFill/>
+                    </a:ln>
+                  </pic:spPr>
+                </pic:pic>
+              </a:graphicData>
+            </a:graphic>
+          </wp:inline>
+        </w:drawing>
+      </w:r>
+    </w:p>
+    <w:p>
+      <w:pPr>
+        <w:pStyle w:val="normal"/>
+      </w:pPr>
+    </w:p>
+    <w:p>
+      <w:pPr>
+        <w:pStyle w:val="normal"/>
+      </w:pPr>
+      <w:r>
+        <w:lastRenderedPageBreak/>
+        <w:t>Click on a specific question, you are able to the detail of the question.</w:t>
+      </w:r>
+    </w:p>
+    <w:p>
+      <w:pPr>
+        <w:pStyle w:val="normal"/>
+      </w:pPr>
+    </w:p>
+    <w:p>
+      <w:pPr>
+        <w:pStyle w:val="normal"/>
+      </w:pPr>
+      <w:bookmarkStart w:id="0" w:name="_GoBack"/>
+      <w:r>
+        <w:rPr>
+          <w:noProof/>
+        </w:rPr>
+        <w:drawing>
+          <wp:inline distT="0" distB="0" distL="0" distR="0" wp14:anchorId="6080D093" wp14:editId="2B8E6532">
+            <wp:extent cx="2426320" cy="3600000"/>
+            <wp:effectExtent l="0" t="0" r="12700" b="6985"/>
+            <wp:docPr id="29" name="图片 29" descr="Macintosh HD:Users:Frank:Desktop:Screen Shot 2015-04-10 at 1.26.21 PM.png"/>
+            <wp:cNvGraphicFramePr>
+              <a:graphicFrameLocks xmlns:a="http://schemas.openxmlformats.org/drawingml/2006/main" noChangeAspect="1"/>
+            </wp:cNvGraphicFramePr>
+            <a:graphic xmlns:a="http://schemas.openxmlformats.org/drawingml/2006/main">
+              <a:graphicData uri="http://schemas.openxmlformats.org/drawingml/2006/picture">
+                <pic:pic xmlns:pic="http://schemas.openxmlformats.org/drawingml/2006/picture">
+                  <pic:nvPicPr>
+                    <pic:cNvPr id="0" name="Picture 15" descr="Macintosh HD:Users:Frank:Desktop:Screen Shot 2015-04-10 at 1.26.21 PM.png"/>
+                    <pic:cNvPicPr>
+                      <a:picLocks noChangeAspect="1" noChangeArrowheads="1"/>
+                    </pic:cNvPicPr>
+                  </pic:nvPicPr>
+                  <pic:blipFill>
+                    <a:blip r:embed="rId19">
+                      <a:extLst>
+                        <a:ext uri="{28A0092B-C50C-407E-A947-70E740481C1C}">
+                          <a14:useLocalDpi xmlns:a14="http://schemas.microsoft.com/office/drawing/2010/main" val="0"/>
+                        </a:ext>
+                      </a:extLst>
+                    </a:blip>
+                    <a:srcRect/>
+                    <a:stretch>
+                      <a:fillRect/>
+                    </a:stretch>
+                  </pic:blipFill>
+                  <pic:spPr bwMode="auto">
+                    <a:xfrm>
+                      <a:off x="0" y="0"/>
+                      <a:ext cx="2426320" cy="3600000"/>
                     </a:xfrm>
                     <a:prstGeom prst="rect">
                       <a:avLst/>

</xml_diff>

<commit_message>
update manual test plan for mobile
</commit_message>
<xml_diff>
--- a/mobile/tests/manual_test_plan.docx
+++ b/mobile/tests/manual_test_plan.docx
@@ -191,7 +191,7 @@
       </w:pPr>
       <w:r>
         <w:lastRenderedPageBreak/>
-        <w:t xml:space="preserve">After registering a new account, you can log in with it. </w:t>
+        <w:t>If there is any issue with the sign up, such as existing email, wrong format, an error alert will pop up.</w:t>
       </w:r>
     </w:p>
     <w:p>
@@ -203,10 +203,10 @@
           <w:noProof/>
         </w:rPr>
         <w:drawing>
-          <wp:inline distT="0" distB="0" distL="0" distR="0" wp14:anchorId="5AE28052" wp14:editId="3E61ABA5">
-            <wp:extent cx="2432583" cy="3600000"/>
-            <wp:effectExtent l="0" t="0" r="6350" b="6985"/>
-            <wp:docPr id="16" name="图片 16" descr="Macintosh HD:Users:Frank:Desktop:Screen Shot 2015-04-10 at 1.25.06 PM.png"/>
+          <wp:inline distT="0" distB="0" distL="0" distR="0" wp14:anchorId="46D9485F" wp14:editId="409B9123">
+            <wp:extent cx="2491826" cy="3600000"/>
+            <wp:effectExtent l="0" t="0" r="0" b="6985"/>
+            <wp:docPr id="3" name="图片 3"/>
             <wp:cNvGraphicFramePr>
               <a:graphicFrameLocks xmlns:a="http://schemas.openxmlformats.org/drawingml/2006/main" noChangeAspect="1"/>
             </wp:cNvGraphicFramePr>
@@ -214,10 +214,8 @@
               <a:graphicData uri="http://schemas.openxmlformats.org/drawingml/2006/picture">
                 <pic:pic xmlns:pic="http://schemas.openxmlformats.org/drawingml/2006/picture">
                   <pic:nvPicPr>
-                    <pic:cNvPr id="0" name="Picture 2" descr="Macintosh HD:Users:Frank:Desktop:Screen Shot 2015-04-10 at 1.25.06 PM.png"/>
-                    <pic:cNvPicPr>
-                      <a:picLocks noChangeAspect="1" noChangeArrowheads="1"/>
-                    </pic:cNvPicPr>
+                    <pic:cNvPr id="0" name="Screen Shot 2015-04-24 at 1.57.20 PM.png"/>
+                    <pic:cNvPicPr/>
                   </pic:nvPicPr>
                   <pic:blipFill>
                     <a:blip r:embed="rId7">
@@ -227,23 +225,18 @@
                         </a:ext>
                       </a:extLst>
                     </a:blip>
-                    <a:srcRect/>
                     <a:stretch>
                       <a:fillRect/>
                     </a:stretch>
                   </pic:blipFill>
-                  <pic:spPr bwMode="auto">
+                  <pic:spPr>
                     <a:xfrm>
                       <a:off x="0" y="0"/>
-                      <a:ext cx="2432583" cy="3600000"/>
+                      <a:ext cx="2491826" cy="3600000"/>
                     </a:xfrm>
                     <a:prstGeom prst="rect">
                       <a:avLst/>
                     </a:prstGeom>
-                    <a:noFill/>
-                    <a:ln>
-                      <a:noFill/>
-                    </a:ln>
                   </pic:spPr>
                 </pic:pic>
               </a:graphicData>
@@ -255,6 +248,135 @@
     <w:p>
       <w:pPr>
         <w:pStyle w:val="normal"/>
+      </w:pPr>
+      <w:r>
+        <w:t>Otherwise, a message will show you that you have successfully created an account.</w:t>
+      </w:r>
+    </w:p>
+    <w:p>
+      <w:pPr>
+        <w:pStyle w:val="normal"/>
+      </w:pPr>
+      <w:r>
+        <w:rPr>
+          <w:noProof/>
+        </w:rPr>
+        <w:drawing>
+          <wp:inline distT="0" distB="0" distL="0" distR="0" wp14:anchorId="063C0356" wp14:editId="6E51A40E">
+            <wp:extent cx="2464138" cy="3600000"/>
+            <wp:effectExtent l="0" t="0" r="0" b="6985"/>
+            <wp:docPr id="4" name="图片 4"/>
+            <wp:cNvGraphicFramePr>
+              <a:graphicFrameLocks xmlns:a="http://schemas.openxmlformats.org/drawingml/2006/main" noChangeAspect="1"/>
+            </wp:cNvGraphicFramePr>
+            <a:graphic xmlns:a="http://schemas.openxmlformats.org/drawingml/2006/main">
+              <a:graphicData uri="http://schemas.openxmlformats.org/drawingml/2006/picture">
+                <pic:pic xmlns:pic="http://schemas.openxmlformats.org/drawingml/2006/picture">
+                  <pic:nvPicPr>
+                    <pic:cNvPr id="0" name="Screen Shot 2015-04-24 at 1.57.43 PM.png"/>
+                    <pic:cNvPicPr/>
+                  </pic:nvPicPr>
+                  <pic:blipFill>
+                    <a:blip r:embed="rId8">
+                      <a:extLst>
+                        <a:ext uri="{28A0092B-C50C-407E-A947-70E740481C1C}">
+                          <a14:useLocalDpi xmlns:a14="http://schemas.microsoft.com/office/drawing/2010/main" val="0"/>
+                        </a:ext>
+                      </a:extLst>
+                    </a:blip>
+                    <a:stretch>
+                      <a:fillRect/>
+                    </a:stretch>
+                  </pic:blipFill>
+                  <pic:spPr>
+                    <a:xfrm>
+                      <a:off x="0" y="0"/>
+                      <a:ext cx="2464138" cy="3600000"/>
+                    </a:xfrm>
+                    <a:prstGeom prst="rect">
+                      <a:avLst/>
+                    </a:prstGeom>
+                  </pic:spPr>
+                </pic:pic>
+              </a:graphicData>
+            </a:graphic>
+          </wp:inline>
+        </w:drawing>
+      </w:r>
+    </w:p>
+    <w:p>
+      <w:pPr>
+        <w:pStyle w:val="normal"/>
+      </w:pPr>
+    </w:p>
+    <w:p>
+      <w:pPr>
+        <w:pStyle w:val="normal"/>
+      </w:pPr>
+    </w:p>
+    <w:p>
+      <w:pPr>
+        <w:pStyle w:val="normal"/>
+      </w:pPr>
+      <w:r>
+        <w:lastRenderedPageBreak/>
+        <w:t xml:space="preserve">After registering a new account, you can log in with it. </w:t>
+      </w:r>
+    </w:p>
+    <w:p>
+      <w:pPr>
+        <w:pStyle w:val="normal"/>
+      </w:pPr>
+      <w:r>
+        <w:rPr>
+          <w:noProof/>
+        </w:rPr>
+        <w:drawing>
+          <wp:inline distT="0" distB="0" distL="0" distR="0" wp14:anchorId="4EEB4E72" wp14:editId="5266386D">
+            <wp:extent cx="2472289" cy="3600000"/>
+            <wp:effectExtent l="0" t="0" r="0" b="6985"/>
+            <wp:docPr id="5" name="图片 5"/>
+            <wp:cNvGraphicFramePr>
+              <a:graphicFrameLocks xmlns:a="http://schemas.openxmlformats.org/drawingml/2006/main" noChangeAspect="1"/>
+            </wp:cNvGraphicFramePr>
+            <a:graphic xmlns:a="http://schemas.openxmlformats.org/drawingml/2006/main">
+              <a:graphicData uri="http://schemas.openxmlformats.org/drawingml/2006/picture">
+                <pic:pic xmlns:pic="http://schemas.openxmlformats.org/drawingml/2006/picture">
+                  <pic:nvPicPr>
+                    <pic:cNvPr id="0" name="Screen Shot 2015-04-24 at 1.59.08 PM.png"/>
+                    <pic:cNvPicPr/>
+                  </pic:nvPicPr>
+                  <pic:blipFill>
+                    <a:blip r:embed="rId9">
+                      <a:extLst>
+                        <a:ext uri="{28A0092B-C50C-407E-A947-70E740481C1C}">
+                          <a14:useLocalDpi xmlns:a14="http://schemas.microsoft.com/office/drawing/2010/main" val="0"/>
+                        </a:ext>
+                      </a:extLst>
+                    </a:blip>
+                    <a:stretch>
+                      <a:fillRect/>
+                    </a:stretch>
+                  </pic:blipFill>
+                  <pic:spPr>
+                    <a:xfrm>
+                      <a:off x="0" y="0"/>
+                      <a:ext cx="2472289" cy="3600000"/>
+                    </a:xfrm>
+                    <a:prstGeom prst="rect">
+                      <a:avLst/>
+                    </a:prstGeom>
+                  </pic:spPr>
+                </pic:pic>
+              </a:graphicData>
+            </a:graphic>
+          </wp:inline>
+        </w:drawing>
+      </w:r>
+    </w:p>
+    <w:p>
+      <w:pPr>
+        <w:pStyle w:val="normal"/>
         <w:rPr>
           <w:u w:val="single"/>
         </w:rPr>
@@ -271,6 +393,128 @@
         <w:pStyle w:val="normal"/>
       </w:pPr>
       <w:r>
+        <w:t xml:space="preserve">If you are first time login into </w:t>
+      </w:r>
+      <w:proofErr w:type="spellStart"/>
+      <w:r>
+        <w:t>EverEdu</w:t>
+      </w:r>
+      <w:proofErr w:type="spellEnd"/>
+      <w:r>
+        <w:t>, you will be required to enter your name information.</w:t>
+      </w:r>
+      <w:r>
+        <w:t xml:space="preserve"> After enter the name. It will appear in Firebase</w:t>
+      </w:r>
+    </w:p>
+    <w:p>
+      <w:pPr>
+        <w:pStyle w:val="normal"/>
+      </w:pPr>
+      <w:r>
+        <w:rPr>
+          <w:noProof/>
+        </w:rPr>
+        <w:drawing>
+          <wp:inline distT="0" distB="0" distL="0" distR="0" wp14:anchorId="26514E13" wp14:editId="415757FE">
+            <wp:extent cx="2480412" cy="3600000"/>
+            <wp:effectExtent l="0" t="0" r="8890" b="6985"/>
+            <wp:docPr id="6" name="图片 6"/>
+            <wp:cNvGraphicFramePr>
+              <a:graphicFrameLocks xmlns:a="http://schemas.openxmlformats.org/drawingml/2006/main" noChangeAspect="1"/>
+            </wp:cNvGraphicFramePr>
+            <a:graphic xmlns:a="http://schemas.openxmlformats.org/drawingml/2006/main">
+              <a:graphicData uri="http://schemas.openxmlformats.org/drawingml/2006/picture">
+                <pic:pic xmlns:pic="http://schemas.openxmlformats.org/drawingml/2006/picture">
+                  <pic:nvPicPr>
+                    <pic:cNvPr id="0" name="Screen Shot 2015-04-24 at 2.01.07 PM.png"/>
+                    <pic:cNvPicPr/>
+                  </pic:nvPicPr>
+                  <pic:blipFill>
+                    <a:blip r:embed="rId10">
+                      <a:extLst>
+                        <a:ext uri="{28A0092B-C50C-407E-A947-70E740481C1C}">
+                          <a14:useLocalDpi xmlns:a14="http://schemas.microsoft.com/office/drawing/2010/main" val="0"/>
+                        </a:ext>
+                      </a:extLst>
+                    </a:blip>
+                    <a:stretch>
+                      <a:fillRect/>
+                    </a:stretch>
+                  </pic:blipFill>
+                  <pic:spPr>
+                    <a:xfrm>
+                      <a:off x="0" y="0"/>
+                      <a:ext cx="2480412" cy="3600000"/>
+                    </a:xfrm>
+                    <a:prstGeom prst="rect">
+                      <a:avLst/>
+                    </a:prstGeom>
+                  </pic:spPr>
+                </pic:pic>
+              </a:graphicData>
+            </a:graphic>
+          </wp:inline>
+        </w:drawing>
+      </w:r>
+      <w:r>
+        <w:rPr>
+          <w:noProof/>
+        </w:rPr>
+        <w:drawing>
+          <wp:inline distT="0" distB="0" distL="0" distR="0" wp14:anchorId="7235597E" wp14:editId="1E332468">
+            <wp:extent cx="2907190" cy="1991226"/>
+            <wp:effectExtent l="0" t="0" r="0" b="0"/>
+            <wp:docPr id="30" name="图片 30"/>
+            <wp:cNvGraphicFramePr>
+              <a:graphicFrameLocks xmlns:a="http://schemas.openxmlformats.org/drawingml/2006/main" noChangeAspect="1"/>
+            </wp:cNvGraphicFramePr>
+            <a:graphic xmlns:a="http://schemas.openxmlformats.org/drawingml/2006/main">
+              <a:graphicData uri="http://schemas.openxmlformats.org/drawingml/2006/picture">
+                <pic:pic xmlns:pic="http://schemas.openxmlformats.org/drawingml/2006/picture">
+                  <pic:nvPicPr>
+                    <pic:cNvPr id="0" name="Screen Shot 2015-04-24 at 2.13.51 PM.png"/>
+                    <pic:cNvPicPr/>
+                  </pic:nvPicPr>
+                  <pic:blipFill>
+                    <a:blip r:embed="rId11">
+                      <a:extLst>
+                        <a:ext uri="{28A0092B-C50C-407E-A947-70E740481C1C}">
+                          <a14:useLocalDpi xmlns:a14="http://schemas.microsoft.com/office/drawing/2010/main" val="0"/>
+                        </a:ext>
+                      </a:extLst>
+                    </a:blip>
+                    <a:stretch>
+                      <a:fillRect/>
+                    </a:stretch>
+                  </pic:blipFill>
+                  <pic:spPr>
+                    <a:xfrm>
+                      <a:off x="0" y="0"/>
+                      <a:ext cx="2907190" cy="1991226"/>
+                    </a:xfrm>
+                    <a:prstGeom prst="rect">
+                      <a:avLst/>
+                    </a:prstGeom>
+                  </pic:spPr>
+                </pic:pic>
+              </a:graphicData>
+            </a:graphic>
+          </wp:inline>
+        </w:drawing>
+      </w:r>
+    </w:p>
+    <w:p>
+      <w:pPr>
+        <w:pStyle w:val="normal"/>
+      </w:pPr>
+    </w:p>
+    <w:p>
+      <w:pPr>
+        <w:pStyle w:val="normal"/>
+      </w:pPr>
+      <w:r>
+        <w:lastRenderedPageBreak/>
         <w:t>After you login, you will see a list of courses you are in</w:t>
       </w:r>
     </w:p>
@@ -300,7 +544,7 @@
                     </pic:cNvPicPr>
                   </pic:nvPicPr>
                   <pic:blipFill>
-                    <a:blip r:embed="rId8">
+                    <a:blip r:embed="rId12">
                       <a:extLst>
                         <a:ext uri="{28A0092B-C50C-407E-A947-70E740481C1C}">
                           <a14:useLocalDpi xmlns:a14="http://schemas.microsoft.com/office/drawing/2010/main" val="0"/>
@@ -347,7 +591,6 @@
         <w:pStyle w:val="normal"/>
       </w:pPr>
       <w:r>
-        <w:lastRenderedPageBreak/>
         <w:t>You can click the “Add Course” button on the top right to search and add new course</w:t>
       </w:r>
     </w:p>
@@ -356,14 +599,22 @@
         <w:pStyle w:val="normal"/>
       </w:pPr>
       <w:r>
+        <w:t>If the course number does not exist, an error alert will pop up</w:t>
+      </w:r>
+    </w:p>
+    <w:p>
+      <w:pPr>
+        <w:pStyle w:val="normal"/>
+      </w:pPr>
+      <w:r>
         <w:rPr>
           <w:noProof/>
         </w:rPr>
         <w:drawing>
-          <wp:inline distT="0" distB="0" distL="0" distR="0" wp14:anchorId="56E2A8C8" wp14:editId="681FEAD4">
-            <wp:extent cx="2460338" cy="3600000"/>
-            <wp:effectExtent l="0" t="0" r="3810" b="6985"/>
-            <wp:docPr id="19" name="图片 19" descr="Macintosh HD:Users:Frank:Desktop:Screen Shot 2015-04-10 at 1.25.22 PM.png"/>
+          <wp:inline distT="0" distB="0" distL="0" distR="0" wp14:anchorId="2F1B0B6E" wp14:editId="75696D84">
+            <wp:extent cx="2480412" cy="3600000"/>
+            <wp:effectExtent l="0" t="0" r="8890" b="6985"/>
+            <wp:docPr id="7" name="图片 7"/>
             <wp:cNvGraphicFramePr>
               <a:graphicFrameLocks xmlns:a="http://schemas.openxmlformats.org/drawingml/2006/main" noChangeAspect="1"/>
             </wp:cNvGraphicFramePr>
@@ -371,36 +622,29 @@
               <a:graphicData uri="http://schemas.openxmlformats.org/drawingml/2006/picture">
                 <pic:pic xmlns:pic="http://schemas.openxmlformats.org/drawingml/2006/picture">
                   <pic:nvPicPr>
-                    <pic:cNvPr id="0" name="Picture 5" descr="Macintosh HD:Users:Frank:Desktop:Screen Shot 2015-04-10 at 1.25.22 PM.png"/>
-                    <pic:cNvPicPr>
-                      <a:picLocks noChangeAspect="1" noChangeArrowheads="1"/>
-                    </pic:cNvPicPr>
+                    <pic:cNvPr id="0" name="Screen Shot 2015-04-24 at 2.04.27 PM.png"/>
+                    <pic:cNvPicPr/>
                   </pic:nvPicPr>
                   <pic:blipFill>
-                    <a:blip r:embed="rId9">
+                    <a:blip r:embed="rId13">
                       <a:extLst>
                         <a:ext uri="{28A0092B-C50C-407E-A947-70E740481C1C}">
                           <a14:useLocalDpi xmlns:a14="http://schemas.microsoft.com/office/drawing/2010/main" val="0"/>
                         </a:ext>
                       </a:extLst>
                     </a:blip>
-                    <a:srcRect/>
                     <a:stretch>
                       <a:fillRect/>
                     </a:stretch>
                   </pic:blipFill>
-                  <pic:spPr bwMode="auto">
+                  <pic:spPr>
                     <a:xfrm>
                       <a:off x="0" y="0"/>
-                      <a:ext cx="2460338" cy="3600000"/>
+                      <a:ext cx="2480412" cy="3600000"/>
                     </a:xfrm>
                     <a:prstGeom prst="rect">
                       <a:avLst/>
                     </a:prstGeom>
-                    <a:noFill/>
-                    <a:ln>
-                      <a:noFill/>
-                    </a:ln>
                   </pic:spPr>
                 </pic:pic>
               </a:graphicData>
@@ -412,24 +656,37 @@
     <w:p>
       <w:pPr>
         <w:pStyle w:val="normal"/>
-      </w:pPr>
-      <w:r>
-        <w:t>After checking the course detail information, you can click “Join” to add the course to courses list</w:t>
-      </w:r>
-    </w:p>
-    <w:p>
-      <w:pPr>
-        <w:pStyle w:val="normal"/>
-      </w:pPr>
+        <w:rPr>
+          <w:noProof/>
+        </w:rPr>
+      </w:pPr>
+      <w:r>
+        <w:rPr>
+          <w:noProof/>
+        </w:rPr>
+        <w:lastRenderedPageBreak/>
+        <w:t>Otherwise, you will see</w:t>
+      </w:r>
+    </w:p>
+    <w:p>
+      <w:pPr>
+        <w:pStyle w:val="normal"/>
+      </w:pPr>
+      <w:r>
+        <w:rPr>
+          <w:noProof/>
+        </w:rPr>
+        <w:t xml:space="preserve"> </w:t>
+      </w:r>
       <w:r>
         <w:rPr>
           <w:noProof/>
         </w:rPr>
         <w:drawing>
-          <wp:inline distT="0" distB="0" distL="0" distR="0" wp14:anchorId="68C4FE59" wp14:editId="36525F40">
-            <wp:extent cx="2445493" cy="3600000"/>
-            <wp:effectExtent l="0" t="0" r="0" b="6985"/>
-            <wp:docPr id="20" name="图片 20" descr="Macintosh HD:Users:Frank:Desktop:Screen Shot 2015-04-10 at 1.25.30 PM.png"/>
+          <wp:inline distT="0" distB="0" distL="0" distR="0" wp14:anchorId="54E827FA" wp14:editId="1E115ED8">
+            <wp:extent cx="2461538" cy="3600000"/>
+            <wp:effectExtent l="0" t="0" r="2540" b="6985"/>
+            <wp:docPr id="8" name="图片 8"/>
             <wp:cNvGraphicFramePr>
               <a:graphicFrameLocks xmlns:a="http://schemas.openxmlformats.org/drawingml/2006/main" noChangeAspect="1"/>
             </wp:cNvGraphicFramePr>
@@ -437,36 +694,29 @@
               <a:graphicData uri="http://schemas.openxmlformats.org/drawingml/2006/picture">
                 <pic:pic xmlns:pic="http://schemas.openxmlformats.org/drawingml/2006/picture">
                   <pic:nvPicPr>
-                    <pic:cNvPr id="0" name="Picture 6" descr="Macintosh HD:Users:Frank:Desktop:Screen Shot 2015-04-10 at 1.25.30 PM.png"/>
-                    <pic:cNvPicPr>
-                      <a:picLocks noChangeAspect="1" noChangeArrowheads="1"/>
-                    </pic:cNvPicPr>
+                    <pic:cNvPr id="0" name="Screen Shot 2015-04-24 at 2.05.37 PM.png"/>
+                    <pic:cNvPicPr/>
                   </pic:nvPicPr>
                   <pic:blipFill>
-                    <a:blip r:embed="rId10">
+                    <a:blip r:embed="rId14">
                       <a:extLst>
                         <a:ext uri="{28A0092B-C50C-407E-A947-70E740481C1C}">
                           <a14:useLocalDpi xmlns:a14="http://schemas.microsoft.com/office/drawing/2010/main" val="0"/>
                         </a:ext>
                       </a:extLst>
                     </a:blip>
-                    <a:srcRect/>
                     <a:stretch>
                       <a:fillRect/>
                     </a:stretch>
                   </pic:blipFill>
-                  <pic:spPr bwMode="auto">
+                  <pic:spPr>
                     <a:xfrm>
                       <a:off x="0" y="0"/>
-                      <a:ext cx="2445493" cy="3600000"/>
+                      <a:ext cx="2461538" cy="3600000"/>
                     </a:xfrm>
                     <a:prstGeom prst="rect">
                       <a:avLst/>
                     </a:prstGeom>
-                    <a:noFill/>
-                    <a:ln>
-                      <a:noFill/>
-                    </a:ln>
                   </pic:spPr>
                 </pic:pic>
               </a:graphicData>
@@ -479,34 +729,29 @@
       <w:pPr>
         <w:pStyle w:val="normal"/>
       </w:pPr>
-    </w:p>
-    <w:p>
-      <w:pPr>
-        <w:pStyle w:val="normal"/>
-      </w:pPr>
-    </w:p>
-    <w:p>
-      <w:pPr>
-        <w:pStyle w:val="normal"/>
-      </w:pPr>
-      <w:r>
-        <w:lastRenderedPageBreak/>
-        <w:t>Click the top left button to remove unwanted courses</w:t>
-      </w:r>
-    </w:p>
-    <w:p>
-      <w:pPr>
-        <w:pStyle w:val="normal"/>
+      <w:r>
+        <w:t>After checking the course detail information, you can click “Join” to add the course to courses list</w:t>
+      </w:r>
+      <w:r>
+        <w:t>. And the course will also appear in Firebase</w:t>
+      </w:r>
+    </w:p>
+    <w:p>
+      <w:pPr>
+        <w:pStyle w:val="normal"/>
+        <w:rPr>
+          <w:noProof/>
+        </w:rPr>
       </w:pPr>
       <w:r>
         <w:rPr>
           <w:noProof/>
         </w:rPr>
         <w:drawing>
-          <wp:inline distT="0" distB="0" distL="0" distR="0" wp14:anchorId="4F2D7827" wp14:editId="010FA09A">
-            <wp:extent cx="2438391" cy="3600000"/>
-            <wp:effectExtent l="0" t="0" r="635" b="6985"/>
-            <wp:docPr id="21" name="图片 21" descr="Macintosh HD:Users:Frank:Desktop:Screen Shot 2015-04-10 at 1.34.50 PM.png"/>
+          <wp:inline distT="0" distB="0" distL="0" distR="0" wp14:anchorId="70D40DD2" wp14:editId="1FFD5F09">
+            <wp:extent cx="2459897" cy="3600000"/>
+            <wp:effectExtent l="0" t="0" r="4445" b="6985"/>
+            <wp:docPr id="9" name="图片 9"/>
             <wp:cNvGraphicFramePr>
               <a:graphicFrameLocks xmlns:a="http://schemas.openxmlformats.org/drawingml/2006/main" noChangeAspect="1"/>
             </wp:cNvGraphicFramePr>
@@ -514,36 +759,29 @@
               <a:graphicData uri="http://schemas.openxmlformats.org/drawingml/2006/picture">
                 <pic:pic xmlns:pic="http://schemas.openxmlformats.org/drawingml/2006/picture">
                   <pic:nvPicPr>
-                    <pic:cNvPr id="0" name="Picture 7" descr="Macintosh HD:Users:Frank:Desktop:Screen Shot 2015-04-10 at 1.34.50 PM.png"/>
-                    <pic:cNvPicPr>
-                      <a:picLocks noChangeAspect="1" noChangeArrowheads="1"/>
-                    </pic:cNvPicPr>
+                    <pic:cNvPr id="0" name="Screen Shot 2015-04-24 at 2.06.16 PM.png"/>
+                    <pic:cNvPicPr/>
                   </pic:nvPicPr>
                   <pic:blipFill>
-                    <a:blip r:embed="rId11">
+                    <a:blip r:embed="rId15">
                       <a:extLst>
                         <a:ext uri="{28A0092B-C50C-407E-A947-70E740481C1C}">
                           <a14:useLocalDpi xmlns:a14="http://schemas.microsoft.com/office/drawing/2010/main" val="0"/>
                         </a:ext>
                       </a:extLst>
                     </a:blip>
-                    <a:srcRect/>
                     <a:stretch>
                       <a:fillRect/>
                     </a:stretch>
                   </pic:blipFill>
-                  <pic:spPr bwMode="auto">
+                  <pic:spPr>
                     <a:xfrm>
                       <a:off x="0" y="0"/>
-                      <a:ext cx="2438391" cy="3600000"/>
+                      <a:ext cx="2459897" cy="3600000"/>
                     </a:xfrm>
                     <a:prstGeom prst="rect">
                       <a:avLst/>
                     </a:prstGeom>
-                    <a:noFill/>
-                    <a:ln>
-                      <a:noFill/>
-                    </a:ln>
                   </pic:spPr>
                 </pic:pic>
               </a:graphicData>
@@ -551,28 +789,15 @@
           </wp:inline>
         </w:drawing>
       </w:r>
-    </w:p>
-    <w:p>
-      <w:pPr>
-        <w:pStyle w:val="normal"/>
-      </w:pPr>
-      <w:r>
-        <w:t>Click the red minus button to remove specific course</w:t>
-      </w:r>
-    </w:p>
-    <w:p>
-      <w:pPr>
-        <w:pStyle w:val="normal"/>
-      </w:pPr>
       <w:r>
         <w:rPr>
           <w:noProof/>
         </w:rPr>
         <w:drawing>
-          <wp:inline distT="0" distB="0" distL="0" distR="0" wp14:anchorId="6FF821F2" wp14:editId="0A094D2E">
-            <wp:extent cx="2445493" cy="3600000"/>
+          <wp:inline distT="0" distB="0" distL="0" distR="0" wp14:anchorId="63E9C782" wp14:editId="1A85FC49">
+            <wp:extent cx="2474227" cy="3600000"/>
             <wp:effectExtent l="0" t="0" r="0" b="6985"/>
-            <wp:docPr id="22" name="图片 22" descr="Macintosh HD:Users:Frank:Desktop:Screen Shot 2015-04-10 at 1.54.08 PM.png"/>
+            <wp:docPr id="10" name="图片 10"/>
             <wp:cNvGraphicFramePr>
               <a:graphicFrameLocks xmlns:a="http://schemas.openxmlformats.org/drawingml/2006/main" noChangeAspect="1"/>
             </wp:cNvGraphicFramePr>
@@ -580,36 +805,29 @@
               <a:graphicData uri="http://schemas.openxmlformats.org/drawingml/2006/picture">
                 <pic:pic xmlns:pic="http://schemas.openxmlformats.org/drawingml/2006/picture">
                   <pic:nvPicPr>
-                    <pic:cNvPr id="0" name="Picture 8" descr="Macintosh HD:Users:Frank:Desktop:Screen Shot 2015-04-10 at 1.54.08 PM.png"/>
-                    <pic:cNvPicPr>
-                      <a:picLocks noChangeAspect="1" noChangeArrowheads="1"/>
-                    </pic:cNvPicPr>
+                    <pic:cNvPr id="0" name="Screen Shot 2015-04-24 at 2.06.31 PM.png"/>
+                    <pic:cNvPicPr/>
                   </pic:nvPicPr>
                   <pic:blipFill>
-                    <a:blip r:embed="rId12">
+                    <a:blip r:embed="rId16">
                       <a:extLst>
                         <a:ext uri="{28A0092B-C50C-407E-A947-70E740481C1C}">
                           <a14:useLocalDpi xmlns:a14="http://schemas.microsoft.com/office/drawing/2010/main" val="0"/>
                         </a:ext>
                       </a:extLst>
                     </a:blip>
-                    <a:srcRect/>
                     <a:stretch>
                       <a:fillRect/>
                     </a:stretch>
                   </pic:blipFill>
-                  <pic:spPr bwMode="auto">
+                  <pic:spPr>
                     <a:xfrm>
                       <a:off x="0" y="0"/>
-                      <a:ext cx="2445493" cy="3600000"/>
+                      <a:ext cx="2474227" cy="3600000"/>
                     </a:xfrm>
                     <a:prstGeom prst="rect">
                       <a:avLst/>
                     </a:prstGeom>
-                    <a:noFill/>
-                    <a:ln>
-                      <a:noFill/>
-                    </a:ln>
                   </pic:spPr>
                 </pic:pic>
               </a:graphicData>
@@ -623,6 +841,383 @@
         <w:pStyle w:val="normal"/>
       </w:pPr>
       <w:r>
+        <w:rPr>
+          <w:noProof/>
+        </w:rPr>
+        <w:lastRenderedPageBreak/>
+        <w:drawing>
+          <wp:inline distT="0" distB="0" distL="0" distR="0" wp14:anchorId="4F5B1B8C" wp14:editId="619B9B72">
+            <wp:extent cx="3905332" cy="2171700"/>
+            <wp:effectExtent l="0" t="0" r="6350" b="0"/>
+            <wp:docPr id="31" name="图片 31"/>
+            <wp:cNvGraphicFramePr>
+              <a:graphicFrameLocks xmlns:a="http://schemas.openxmlformats.org/drawingml/2006/main" noChangeAspect="1"/>
+            </wp:cNvGraphicFramePr>
+            <a:graphic xmlns:a="http://schemas.openxmlformats.org/drawingml/2006/main">
+              <a:graphicData uri="http://schemas.openxmlformats.org/drawingml/2006/picture">
+                <pic:pic xmlns:pic="http://schemas.openxmlformats.org/drawingml/2006/picture">
+                  <pic:nvPicPr>
+                    <pic:cNvPr id="0" name="Screen Shot 2015-04-24 at 2.13.39 PM.png"/>
+                    <pic:cNvPicPr/>
+                  </pic:nvPicPr>
+                  <pic:blipFill>
+                    <a:blip r:embed="rId17">
+                      <a:extLst>
+                        <a:ext uri="{28A0092B-C50C-407E-A947-70E740481C1C}">
+                          <a14:useLocalDpi xmlns:a14="http://schemas.microsoft.com/office/drawing/2010/main" val="0"/>
+                        </a:ext>
+                      </a:extLst>
+                    </a:blip>
+                    <a:stretch>
+                      <a:fillRect/>
+                    </a:stretch>
+                  </pic:blipFill>
+                  <pic:spPr>
+                    <a:xfrm>
+                      <a:off x="0" y="0"/>
+                      <a:ext cx="3905805" cy="2171963"/>
+                    </a:xfrm>
+                    <a:prstGeom prst="rect">
+                      <a:avLst/>
+                    </a:prstGeom>
+                  </pic:spPr>
+                </pic:pic>
+              </a:graphicData>
+            </a:graphic>
+          </wp:inline>
+        </w:drawing>
+      </w:r>
+    </w:p>
+    <w:p>
+      <w:pPr>
+        <w:pStyle w:val="normal"/>
+      </w:pPr>
+    </w:p>
+    <w:p>
+      <w:pPr>
+        <w:pStyle w:val="normal"/>
+      </w:pPr>
+    </w:p>
+    <w:p>
+      <w:pPr>
+        <w:pStyle w:val="normal"/>
+      </w:pPr>
+      <w:r>
+        <w:t>Click the top left button to remove unwanted courses</w:t>
+      </w:r>
+    </w:p>
+    <w:p>
+      <w:pPr>
+        <w:pStyle w:val="normal"/>
+      </w:pPr>
+      <w:r>
+        <w:rPr>
+          <w:noProof/>
+        </w:rPr>
+        <w:drawing>
+          <wp:inline distT="0" distB="0" distL="0" distR="0" wp14:anchorId="25768673" wp14:editId="3B4E9432">
+            <wp:extent cx="2463808" cy="3600000"/>
+            <wp:effectExtent l="0" t="0" r="0" b="6985"/>
+            <wp:docPr id="32" name="图片 32"/>
+            <wp:cNvGraphicFramePr>
+              <a:graphicFrameLocks xmlns:a="http://schemas.openxmlformats.org/drawingml/2006/main" noChangeAspect="1"/>
+            </wp:cNvGraphicFramePr>
+            <a:graphic xmlns:a="http://schemas.openxmlformats.org/drawingml/2006/main">
+              <a:graphicData uri="http://schemas.openxmlformats.org/drawingml/2006/picture">
+                <pic:pic xmlns:pic="http://schemas.openxmlformats.org/drawingml/2006/picture">
+                  <pic:nvPicPr>
+                    <pic:cNvPr id="0" name="Screen Shot 2015-04-24 at 2.16.36 PM.png"/>
+                    <pic:cNvPicPr/>
+                  </pic:nvPicPr>
+                  <pic:blipFill>
+                    <a:blip r:embed="rId18">
+                      <a:extLst>
+                        <a:ext uri="{28A0092B-C50C-407E-A947-70E740481C1C}">
+                          <a14:useLocalDpi xmlns:a14="http://schemas.microsoft.com/office/drawing/2010/main" val="0"/>
+                        </a:ext>
+                      </a:extLst>
+                    </a:blip>
+                    <a:stretch>
+                      <a:fillRect/>
+                    </a:stretch>
+                  </pic:blipFill>
+                  <pic:spPr>
+                    <a:xfrm>
+                      <a:off x="0" y="0"/>
+                      <a:ext cx="2463808" cy="3600000"/>
+                    </a:xfrm>
+                    <a:prstGeom prst="rect">
+                      <a:avLst/>
+                    </a:prstGeom>
+                  </pic:spPr>
+                </pic:pic>
+              </a:graphicData>
+            </a:graphic>
+          </wp:inline>
+        </w:drawing>
+      </w:r>
+      <w:r>
+        <w:rPr>
+          <w:noProof/>
+        </w:rPr>
+        <w:drawing>
+          <wp:inline distT="0" distB="0" distL="0" distR="0" wp14:anchorId="1C3D48F3" wp14:editId="4F8E3FFA">
+            <wp:extent cx="3217928" cy="1534026"/>
+            <wp:effectExtent l="0" t="0" r="8255" b="0"/>
+            <wp:docPr id="33" name="图片 33"/>
+            <wp:cNvGraphicFramePr>
+              <a:graphicFrameLocks xmlns:a="http://schemas.openxmlformats.org/drawingml/2006/main" noChangeAspect="1"/>
+            </wp:cNvGraphicFramePr>
+            <a:graphic xmlns:a="http://schemas.openxmlformats.org/drawingml/2006/main">
+              <a:graphicData uri="http://schemas.openxmlformats.org/drawingml/2006/picture">
+                <pic:pic xmlns:pic="http://schemas.openxmlformats.org/drawingml/2006/picture">
+                  <pic:nvPicPr>
+                    <pic:cNvPr id="0" name="Screen Shot 2015-04-24 at 2.18.03 PM.png"/>
+                    <pic:cNvPicPr/>
+                  </pic:nvPicPr>
+                  <pic:blipFill>
+                    <a:blip r:embed="rId19">
+                      <a:extLst>
+                        <a:ext uri="{28A0092B-C50C-407E-A947-70E740481C1C}">
+                          <a14:useLocalDpi xmlns:a14="http://schemas.microsoft.com/office/drawing/2010/main" val="0"/>
+                        </a:ext>
+                      </a:extLst>
+                    </a:blip>
+                    <a:stretch>
+                      <a:fillRect/>
+                    </a:stretch>
+                  </pic:blipFill>
+                  <pic:spPr>
+                    <a:xfrm>
+                      <a:off x="0" y="0"/>
+                      <a:ext cx="3218843" cy="1534462"/>
+                    </a:xfrm>
+                    <a:prstGeom prst="rect">
+                      <a:avLst/>
+                    </a:prstGeom>
+                  </pic:spPr>
+                </pic:pic>
+              </a:graphicData>
+            </a:graphic>
+          </wp:inline>
+        </w:drawing>
+      </w:r>
+    </w:p>
+    <w:p>
+      <w:pPr>
+        <w:pStyle w:val="normal"/>
+      </w:pPr>
+    </w:p>
+    <w:p>
+      <w:pPr>
+        <w:pStyle w:val="normal"/>
+      </w:pPr>
+    </w:p>
+    <w:p>
+      <w:pPr>
+        <w:pStyle w:val="normal"/>
+      </w:pPr>
+    </w:p>
+    <w:p>
+      <w:pPr>
+        <w:pStyle w:val="normal"/>
+      </w:pPr>
+    </w:p>
+    <w:p>
+      <w:pPr>
+        <w:pStyle w:val="normal"/>
+      </w:pPr>
+    </w:p>
+    <w:p>
+      <w:pPr>
+        <w:pStyle w:val="normal"/>
+      </w:pPr>
+    </w:p>
+    <w:p>
+      <w:pPr>
+        <w:pStyle w:val="normal"/>
+      </w:pPr>
+    </w:p>
+    <w:p>
+      <w:pPr>
+        <w:pStyle w:val="normal"/>
+      </w:pPr>
+    </w:p>
+    <w:p>
+      <w:pPr>
+        <w:pStyle w:val="normal"/>
+      </w:pPr>
+    </w:p>
+    <w:p>
+      <w:pPr>
+        <w:pStyle w:val="normal"/>
+      </w:pPr>
+    </w:p>
+    <w:p>
+      <w:pPr>
+        <w:pStyle w:val="normal"/>
+      </w:pPr>
+      <w:r>
+        <w:lastRenderedPageBreak/>
+        <w:t>Click the red minus button to remove specific course</w:t>
+      </w:r>
+      <w:r>
+        <w:t xml:space="preserve">. The course in the Firebase also will disappear. </w:t>
+      </w:r>
+    </w:p>
+    <w:p>
+      <w:pPr>
+        <w:pStyle w:val="normal"/>
+      </w:pPr>
+      <w:r>
+        <w:rPr>
+          <w:noProof/>
+        </w:rPr>
+        <w:drawing>
+          <wp:inline distT="0" distB="0" distL="0" distR="0" wp14:anchorId="6B731A78" wp14:editId="73A26667">
+            <wp:extent cx="2476158" cy="3600000"/>
+            <wp:effectExtent l="0" t="0" r="0" b="6985"/>
+            <wp:docPr id="34" name="图片 34"/>
+            <wp:cNvGraphicFramePr>
+              <a:graphicFrameLocks xmlns:a="http://schemas.openxmlformats.org/drawingml/2006/main" noChangeAspect="1"/>
+            </wp:cNvGraphicFramePr>
+            <a:graphic xmlns:a="http://schemas.openxmlformats.org/drawingml/2006/main">
+              <a:graphicData uri="http://schemas.openxmlformats.org/drawingml/2006/picture">
+                <pic:pic xmlns:pic="http://schemas.openxmlformats.org/drawingml/2006/picture">
+                  <pic:nvPicPr>
+                    <pic:cNvPr id="0" name="Screen Shot 2015-04-24 at 2.18.46 PM.png"/>
+                    <pic:cNvPicPr/>
+                  </pic:nvPicPr>
+                  <pic:blipFill>
+                    <a:blip r:embed="rId20">
+                      <a:extLst>
+                        <a:ext uri="{28A0092B-C50C-407E-A947-70E740481C1C}">
+                          <a14:useLocalDpi xmlns:a14="http://schemas.microsoft.com/office/drawing/2010/main" val="0"/>
+                        </a:ext>
+                      </a:extLst>
+                    </a:blip>
+                    <a:stretch>
+                      <a:fillRect/>
+                    </a:stretch>
+                  </pic:blipFill>
+                  <pic:spPr>
+                    <a:xfrm>
+                      <a:off x="0" y="0"/>
+                      <a:ext cx="2476158" cy="3600000"/>
+                    </a:xfrm>
+                    <a:prstGeom prst="rect">
+                      <a:avLst/>
+                    </a:prstGeom>
+                  </pic:spPr>
+                </pic:pic>
+              </a:graphicData>
+            </a:graphic>
+          </wp:inline>
+        </w:drawing>
+      </w:r>
+      <w:r>
+        <w:rPr>
+          <w:noProof/>
+        </w:rPr>
+        <w:drawing>
+          <wp:inline distT="0" distB="0" distL="0" distR="0" wp14:anchorId="22F26D03" wp14:editId="0F523E63">
+            <wp:extent cx="3046533" cy="1351146"/>
+            <wp:effectExtent l="0" t="0" r="1905" b="0"/>
+            <wp:docPr id="35" name="图片 35"/>
+            <wp:cNvGraphicFramePr>
+              <a:graphicFrameLocks xmlns:a="http://schemas.openxmlformats.org/drawingml/2006/main" noChangeAspect="1"/>
+            </wp:cNvGraphicFramePr>
+            <a:graphic xmlns:a="http://schemas.openxmlformats.org/drawingml/2006/main">
+              <a:graphicData uri="http://schemas.openxmlformats.org/drawingml/2006/picture">
+                <pic:pic xmlns:pic="http://schemas.openxmlformats.org/drawingml/2006/picture">
+                  <pic:nvPicPr>
+                    <pic:cNvPr id="0" name="Screen Shot 2015-04-24 at 2.18.50 PM.png"/>
+                    <pic:cNvPicPr/>
+                  </pic:nvPicPr>
+                  <pic:blipFill>
+                    <a:blip r:embed="rId21">
+                      <a:extLst>
+                        <a:ext uri="{28A0092B-C50C-407E-A947-70E740481C1C}">
+                          <a14:useLocalDpi xmlns:a14="http://schemas.microsoft.com/office/drawing/2010/main" val="0"/>
+                        </a:ext>
+                      </a:extLst>
+                    </a:blip>
+                    <a:stretch>
+                      <a:fillRect/>
+                    </a:stretch>
+                  </pic:blipFill>
+                  <pic:spPr>
+                    <a:xfrm>
+                      <a:off x="0" y="0"/>
+                      <a:ext cx="3047499" cy="1351575"/>
+                    </a:xfrm>
+                    <a:prstGeom prst="rect">
+                      <a:avLst/>
+                    </a:prstGeom>
+                  </pic:spPr>
+                </pic:pic>
+              </a:graphicData>
+            </a:graphic>
+          </wp:inline>
+        </w:drawing>
+      </w:r>
+    </w:p>
+    <w:p>
+      <w:pPr>
+        <w:pStyle w:val="normal"/>
+      </w:pPr>
+      <w:r>
+        <w:rPr>
+          <w:noProof/>
+        </w:rPr>
+        <w:drawing>
+          <wp:inline distT="0" distB="0" distL="0" distR="0" wp14:anchorId="6C69F1D1" wp14:editId="33A30471">
+            <wp:extent cx="3552995" cy="2168091"/>
+            <wp:effectExtent l="0" t="0" r="3175" b="0"/>
+            <wp:docPr id="40" name="图片 40"/>
+            <wp:cNvGraphicFramePr>
+              <a:graphicFrameLocks xmlns:a="http://schemas.openxmlformats.org/drawingml/2006/main" noChangeAspect="1"/>
+            </wp:cNvGraphicFramePr>
+            <a:graphic xmlns:a="http://schemas.openxmlformats.org/drawingml/2006/main">
+              <a:graphicData uri="http://schemas.openxmlformats.org/drawingml/2006/picture">
+                <pic:pic xmlns:pic="http://schemas.openxmlformats.org/drawingml/2006/picture">
+                  <pic:nvPicPr>
+                    <pic:cNvPr id="0" name="Screen Shot 2015-04-24 at 2.31.11 PM.png"/>
+                    <pic:cNvPicPr/>
+                  </pic:nvPicPr>
+                  <pic:blipFill>
+                    <a:blip r:embed="rId22">
+                      <a:extLst>
+                        <a:ext uri="{28A0092B-C50C-407E-A947-70E740481C1C}">
+                          <a14:useLocalDpi xmlns:a14="http://schemas.microsoft.com/office/drawing/2010/main" val="0"/>
+                        </a:ext>
+                      </a:extLst>
+                    </a:blip>
+                    <a:stretch>
+                      <a:fillRect/>
+                    </a:stretch>
+                  </pic:blipFill>
+                  <pic:spPr>
+                    <a:xfrm>
+                      <a:off x="0" y="0"/>
+                      <a:ext cx="3552995" cy="2168091"/>
+                    </a:xfrm>
+                    <a:prstGeom prst="rect">
+                      <a:avLst/>
+                    </a:prstGeom>
+                  </pic:spPr>
+                </pic:pic>
+              </a:graphicData>
+            </a:graphic>
+          </wp:inline>
+        </w:drawing>
+      </w:r>
+    </w:p>
+    <w:p>
+      <w:pPr>
+        <w:pStyle w:val="normal"/>
+      </w:pPr>
+      <w:r>
         <w:t>Click the left top button to return back normal list</w:t>
       </w:r>
     </w:p>
@@ -647,29 +1242,29 @@
         <w:rPr>
           <w:u w:val="single"/>
         </w:rPr>
+        <w:t>Course Info</w:t>
+      </w:r>
+    </w:p>
+    <w:p>
+      <w:pPr>
+        <w:pStyle w:val="normal"/>
+      </w:pPr>
+      <w:r>
+        <w:t>Click on specific course to enter its section. The default page will be the course information page</w:t>
+      </w:r>
+      <w:r>
+        <w:t>. At course information page, you can see the announcement the instructor made and course description.</w:t>
+      </w:r>
+    </w:p>
+    <w:p>
+      <w:pPr>
+        <w:pStyle w:val="normal"/>
+      </w:pPr>
+      <w:r>
+        <w:rPr>
+          <w:noProof/>
+        </w:rPr>
         <w:lastRenderedPageBreak/>
-        <w:t>Course Info</w:t>
-      </w:r>
-    </w:p>
-    <w:p>
-      <w:pPr>
-        <w:pStyle w:val="normal"/>
-      </w:pPr>
-      <w:r>
-        <w:t>Click on specific course to enter its section. The default page will be the course information page</w:t>
-      </w:r>
-      <w:r>
-        <w:t>. At course information page, you can see the announcement the instructor made and course description.</w:t>
-      </w:r>
-    </w:p>
-    <w:p>
-      <w:pPr>
-        <w:pStyle w:val="normal"/>
-      </w:pPr>
-      <w:r>
-        <w:rPr>
-          <w:noProof/>
-        </w:rPr>
         <w:drawing>
           <wp:inline distT="0" distB="0" distL="0" distR="0" wp14:anchorId="40DB412A" wp14:editId="24CCFA5F">
             <wp:extent cx="2456599" cy="3600000"/>
@@ -688,7 +1283,7 @@
                     </pic:cNvPicPr>
                   </pic:nvPicPr>
                   <pic:blipFill>
-                    <a:blip r:embed="rId13">
+                    <a:blip r:embed="rId23">
                       <a:extLst>
                         <a:ext uri="{28A0092B-C50C-407E-A947-70E740481C1C}">
                           <a14:useLocalDpi xmlns:a14="http://schemas.microsoft.com/office/drawing/2010/main" val="0"/>
@@ -757,7 +1352,7 @@
                     </pic:cNvPicPr>
                   </pic:nvPicPr>
                   <pic:blipFill>
-                    <a:blip r:embed="rId14">
+                    <a:blip r:embed="rId24">
                       <a:extLst>
                         <a:ext uri="{28A0092B-C50C-407E-A947-70E740481C1C}">
                           <a14:useLocalDpi xmlns:a14="http://schemas.microsoft.com/office/drawing/2010/main" val="0"/>
@@ -796,6 +1391,38 @@
           <w:u w:val="single"/>
         </w:rPr>
       </w:pPr>
+    </w:p>
+    <w:p>
+      <w:pPr>
+        <w:pStyle w:val="normal"/>
+        <w:rPr>
+          <w:u w:val="single"/>
+        </w:rPr>
+      </w:pPr>
+    </w:p>
+    <w:p>
+      <w:pPr>
+        <w:pStyle w:val="normal"/>
+        <w:rPr>
+          <w:u w:val="single"/>
+        </w:rPr>
+      </w:pPr>
+    </w:p>
+    <w:p>
+      <w:pPr>
+        <w:pStyle w:val="normal"/>
+        <w:rPr>
+          <w:u w:val="single"/>
+        </w:rPr>
+      </w:pPr>
+    </w:p>
+    <w:p>
+      <w:pPr>
+        <w:pStyle w:val="normal"/>
+        <w:rPr>
+          <w:u w:val="single"/>
+        </w:rPr>
+      </w:pPr>
       <w:r>
         <w:rPr>
           <w:u w:val="single"/>
@@ -829,10 +1456,10 @@
           <w:noProof/>
         </w:rPr>
         <w:drawing>
-          <wp:inline distT="0" distB="0" distL="0" distR="0" wp14:anchorId="57B15059" wp14:editId="2564F218">
-            <wp:extent cx="2427584" cy="3600000"/>
-            <wp:effectExtent l="0" t="0" r="11430" b="6985"/>
-            <wp:docPr id="25" name="图片 25" descr="Macintosh HD:Users:Frank:Desktop:Screen Shot 2015-04-10 at 1.25.51 PM.png"/>
+          <wp:inline distT="0" distB="0" distL="0" distR="0" wp14:anchorId="58F833A5" wp14:editId="7C87B42E">
+            <wp:extent cx="2453701" cy="3600000"/>
+            <wp:effectExtent l="0" t="0" r="10160" b="6985"/>
+            <wp:docPr id="36" name="图片 36"/>
             <wp:cNvGraphicFramePr>
               <a:graphicFrameLocks xmlns:a="http://schemas.openxmlformats.org/drawingml/2006/main" noChangeAspect="1"/>
             </wp:cNvGraphicFramePr>
@@ -840,36 +1467,29 @@
               <a:graphicData uri="http://schemas.openxmlformats.org/drawingml/2006/picture">
                 <pic:pic xmlns:pic="http://schemas.openxmlformats.org/drawingml/2006/picture">
                   <pic:nvPicPr>
-                    <pic:cNvPr id="0" name="Picture 11" descr="Macintosh HD:Users:Frank:Desktop:Screen Shot 2015-04-10 at 1.25.51 PM.png"/>
-                    <pic:cNvPicPr>
-                      <a:picLocks noChangeAspect="1" noChangeArrowheads="1"/>
-                    </pic:cNvPicPr>
+                    <pic:cNvPr id="0" name="Screen Shot 2015-04-24 at 2.23.50 PM.png"/>
+                    <pic:cNvPicPr/>
                   </pic:nvPicPr>
                   <pic:blipFill>
-                    <a:blip r:embed="rId15">
+                    <a:blip r:embed="rId25">
                       <a:extLst>
                         <a:ext uri="{28A0092B-C50C-407E-A947-70E740481C1C}">
                           <a14:useLocalDpi xmlns:a14="http://schemas.microsoft.com/office/drawing/2010/main" val="0"/>
                         </a:ext>
                       </a:extLst>
                     </a:blip>
-                    <a:srcRect/>
                     <a:stretch>
                       <a:fillRect/>
                     </a:stretch>
                   </pic:blipFill>
-                  <pic:spPr bwMode="auto">
+                  <pic:spPr>
                     <a:xfrm>
                       <a:off x="0" y="0"/>
-                      <a:ext cx="2427584" cy="3600000"/>
+                      <a:ext cx="2453701" cy="3600000"/>
                     </a:xfrm>
                     <a:prstGeom prst="rect">
                       <a:avLst/>
                     </a:prstGeom>
-                    <a:noFill/>
-                    <a:ln>
-                      <a:noFill/>
-                    </a:ln>
                   </pic:spPr>
                 </pic:pic>
               </a:graphicData>
@@ -891,14 +1511,28 @@
         <w:pStyle w:val="normal"/>
       </w:pPr>
       <w:r>
+        <w:t>If the instructor does not turn on attendance</w:t>
+      </w:r>
+      <w:r>
+        <w:t xml:space="preserve"> or the validate code is wrong</w:t>
+      </w:r>
+      <w:r>
+        <w:t>, you will see an error alert</w:t>
+      </w:r>
+    </w:p>
+    <w:p>
+      <w:pPr>
+        <w:pStyle w:val="normal"/>
+      </w:pPr>
+      <w:r>
         <w:rPr>
           <w:noProof/>
         </w:rPr>
         <w:drawing>
-          <wp:inline distT="0" distB="0" distL="0" distR="0" wp14:anchorId="00FA801E" wp14:editId="7E1301C9">
-            <wp:extent cx="2432549" cy="3600000"/>
-            <wp:effectExtent l="0" t="0" r="6350" b="6985"/>
-            <wp:docPr id="26" name="图片 26" descr="Macintosh HD:Users:Frank:Desktop:Screen Shot 2015-04-10 at 1.25.59 PM.png"/>
+          <wp:inline distT="0" distB="0" distL="0" distR="0" wp14:anchorId="737B2BAB" wp14:editId="74AE3EE7">
+            <wp:extent cx="2496167" cy="3600000"/>
+            <wp:effectExtent l="0" t="0" r="0" b="6985"/>
+            <wp:docPr id="37" name="图片 37"/>
             <wp:cNvGraphicFramePr>
               <a:graphicFrameLocks xmlns:a="http://schemas.openxmlformats.org/drawingml/2006/main" noChangeAspect="1"/>
             </wp:cNvGraphicFramePr>
@@ -906,36 +1540,29 @@
               <a:graphicData uri="http://schemas.openxmlformats.org/drawingml/2006/picture">
                 <pic:pic xmlns:pic="http://schemas.openxmlformats.org/drawingml/2006/picture">
                   <pic:nvPicPr>
-                    <pic:cNvPr id="0" name="Picture 12" descr="Macintosh HD:Users:Frank:Desktop:Screen Shot 2015-04-10 at 1.25.59 PM.png"/>
-                    <pic:cNvPicPr>
-                      <a:picLocks noChangeAspect="1" noChangeArrowheads="1"/>
-                    </pic:cNvPicPr>
+                    <pic:cNvPr id="0" name="Screen Shot 2015-04-24 at 2.24.51 PM.png"/>
+                    <pic:cNvPicPr/>
                   </pic:nvPicPr>
                   <pic:blipFill>
-                    <a:blip r:embed="rId16">
+                    <a:blip r:embed="rId26">
                       <a:extLst>
                         <a:ext uri="{28A0092B-C50C-407E-A947-70E740481C1C}">
                           <a14:useLocalDpi xmlns:a14="http://schemas.microsoft.com/office/drawing/2010/main" val="0"/>
                         </a:ext>
                       </a:extLst>
                     </a:blip>
-                    <a:srcRect/>
                     <a:stretch>
                       <a:fillRect/>
                     </a:stretch>
                   </pic:blipFill>
-                  <pic:spPr bwMode="auto">
+                  <pic:spPr>
                     <a:xfrm>
                       <a:off x="0" y="0"/>
-                      <a:ext cx="2432549" cy="3600000"/>
+                      <a:ext cx="2496167" cy="3600000"/>
                     </a:xfrm>
                     <a:prstGeom prst="rect">
                       <a:avLst/>
                     </a:prstGeom>
-                    <a:noFill/>
-                    <a:ln>
-                      <a:noFill/>
-                    </a:ln>
                   </pic:spPr>
                 </pic:pic>
               </a:graphicData>
@@ -943,53 +1570,15 @@
           </wp:inline>
         </w:drawing>
       </w:r>
-    </w:p>
-    <w:p>
-      <w:pPr>
-        <w:pStyle w:val="normal"/>
-      </w:pPr>
-    </w:p>
-    <w:p>
-      <w:pPr>
-        <w:pStyle w:val="normal"/>
-      </w:pPr>
-    </w:p>
-    <w:p>
-      <w:pPr>
-        <w:pStyle w:val="normal"/>
-        <w:rPr>
-          <w:u w:val="single"/>
-        </w:rPr>
-      </w:pPr>
-      <w:r>
-        <w:rPr>
-          <w:u w:val="single"/>
-        </w:rPr>
-        <w:lastRenderedPageBreak/>
-        <w:t>Quiz</w:t>
-      </w:r>
-    </w:p>
-    <w:p>
-      <w:pPr>
-        <w:pStyle w:val="normal"/>
-      </w:pPr>
-      <w:r>
-        <w:t>At the quiz page, you are able to see the current quiz and completed quiz. Current Quiz has a list of quizzes in progress. Completed Quiz has a list of past quizzes</w:t>
-      </w:r>
-    </w:p>
-    <w:p>
-      <w:pPr>
-        <w:pStyle w:val="normal"/>
-      </w:pPr>
       <w:r>
         <w:rPr>
           <w:noProof/>
         </w:rPr>
         <w:drawing>
-          <wp:inline distT="0" distB="0" distL="0" distR="0" wp14:anchorId="5F4FCE6D" wp14:editId="56EC629D">
-            <wp:extent cx="2453541" cy="3600000"/>
-            <wp:effectExtent l="0" t="0" r="10795" b="6985"/>
-            <wp:docPr id="27" name="图片 27" descr="Macintosh HD:Users:Frank:Desktop:Screen Shot 2015-04-10 at 1.26.06 PM.png"/>
+          <wp:inline distT="0" distB="0" distL="0" distR="0" wp14:anchorId="46B49740" wp14:editId="22C3FF91">
+            <wp:extent cx="2434753" cy="3600000"/>
+            <wp:effectExtent l="0" t="0" r="3810" b="6985"/>
+            <wp:docPr id="38" name="图片 38"/>
             <wp:cNvGraphicFramePr>
               <a:graphicFrameLocks xmlns:a="http://schemas.openxmlformats.org/drawingml/2006/main" noChangeAspect="1"/>
             </wp:cNvGraphicFramePr>
@@ -997,36 +1586,29 @@
               <a:graphicData uri="http://schemas.openxmlformats.org/drawingml/2006/picture">
                 <pic:pic xmlns:pic="http://schemas.openxmlformats.org/drawingml/2006/picture">
                   <pic:nvPicPr>
-                    <pic:cNvPr id="0" name="Picture 13" descr="Macintosh HD:Users:Frank:Desktop:Screen Shot 2015-04-10 at 1.26.06 PM.png"/>
-                    <pic:cNvPicPr>
-                      <a:picLocks noChangeAspect="1" noChangeArrowheads="1"/>
-                    </pic:cNvPicPr>
+                    <pic:cNvPr id="0" name="Screen Shot 2015-04-24 at 2.27.27 PM.png"/>
+                    <pic:cNvPicPr/>
                   </pic:nvPicPr>
                   <pic:blipFill>
-                    <a:blip r:embed="rId17">
+                    <a:blip r:embed="rId27">
                       <a:extLst>
                         <a:ext uri="{28A0092B-C50C-407E-A947-70E740481C1C}">
                           <a14:useLocalDpi xmlns:a14="http://schemas.microsoft.com/office/drawing/2010/main" val="0"/>
                         </a:ext>
                       </a:extLst>
                     </a:blip>
-                    <a:srcRect/>
                     <a:stretch>
                       <a:fillRect/>
                     </a:stretch>
                   </pic:blipFill>
-                  <pic:spPr bwMode="auto">
+                  <pic:spPr>
                     <a:xfrm>
                       <a:off x="0" y="0"/>
-                      <a:ext cx="2453541" cy="3600000"/>
+                      <a:ext cx="2434753" cy="3600000"/>
                     </a:xfrm>
                     <a:prstGeom prst="rect">
                       <a:avLst/>
                     </a:prstGeom>
-                    <a:noFill/>
-                    <a:ln>
-                      <a:noFill/>
-                    </a:ln>
                   </pic:spPr>
                 </pic:pic>
               </a:graphicData>
@@ -1039,23 +1621,23 @@
       <w:pPr>
         <w:pStyle w:val="normal"/>
       </w:pPr>
-      <w:r>
-        <w:t>Click on either Current Quiz or Completed Quiz, you can see a list of quiz questions</w:t>
-      </w:r>
-    </w:p>
-    <w:p>
-      <w:pPr>
-        <w:pStyle w:val="normal"/>
-      </w:pPr>
-      <w:r>
-        <w:rPr>
-          <w:noProof/>
-        </w:rPr>
+    </w:p>
+    <w:p>
+      <w:pPr>
+        <w:pStyle w:val="normal"/>
+      </w:pPr>
+      <w:r>
+        <w:t xml:space="preserve">Otherwise, you will see the record showing attend. </w:t>
+      </w:r>
+      <w:r>
+        <w:t>The record will also appear in Firebase</w:t>
+      </w:r>
+      <w:r>
         <w:drawing>
-          <wp:inline distT="0" distB="0" distL="0" distR="0" wp14:anchorId="02A90B0A" wp14:editId="387ADA40">
-            <wp:extent cx="2426733" cy="3600000"/>
-            <wp:effectExtent l="0" t="0" r="12065" b="6985"/>
-            <wp:docPr id="28" name="图片 28" descr="Macintosh HD:Users:Frank:Desktop:Screen Shot 2015-04-10 at 1.26.14 PM.png"/>
+          <wp:inline distT="0" distB="0" distL="0" distR="0" wp14:anchorId="190DE304" wp14:editId="44CACCEC">
+            <wp:extent cx="2483189" cy="3600000"/>
+            <wp:effectExtent l="0" t="0" r="6350" b="6985"/>
+            <wp:docPr id="39" name="图片 39"/>
             <wp:cNvGraphicFramePr>
               <a:graphicFrameLocks xmlns:a="http://schemas.openxmlformats.org/drawingml/2006/main" noChangeAspect="1"/>
             </wp:cNvGraphicFramePr>
@@ -1063,36 +1645,29 @@
               <a:graphicData uri="http://schemas.openxmlformats.org/drawingml/2006/picture">
                 <pic:pic xmlns:pic="http://schemas.openxmlformats.org/drawingml/2006/picture">
                   <pic:nvPicPr>
-                    <pic:cNvPr id="0" name="Picture 14" descr="Macintosh HD:Users:Frank:Desktop:Screen Shot 2015-04-10 at 1.26.14 PM.png"/>
-                    <pic:cNvPicPr>
-                      <a:picLocks noChangeAspect="1" noChangeArrowheads="1"/>
-                    </pic:cNvPicPr>
+                    <pic:cNvPr id="0" name="Screen Shot 2015-04-24 at 2.28.42 PM.png"/>
+                    <pic:cNvPicPr/>
                   </pic:nvPicPr>
                   <pic:blipFill>
-                    <a:blip r:embed="rId18">
+                    <a:blip r:embed="rId28">
                       <a:extLst>
                         <a:ext uri="{28A0092B-C50C-407E-A947-70E740481C1C}">
                           <a14:useLocalDpi xmlns:a14="http://schemas.microsoft.com/office/drawing/2010/main" val="0"/>
                         </a:ext>
                       </a:extLst>
                     </a:blip>
-                    <a:srcRect/>
                     <a:stretch>
                       <a:fillRect/>
                     </a:stretch>
                   </pic:blipFill>
-                  <pic:spPr bwMode="auto">
+                  <pic:spPr>
                     <a:xfrm>
                       <a:off x="0" y="0"/>
-                      <a:ext cx="2426733" cy="3600000"/>
+                      <a:ext cx="2483189" cy="3600000"/>
                     </a:xfrm>
                     <a:prstGeom prst="rect">
                       <a:avLst/>
                     </a:prstGeom>
-                    <a:noFill/>
-                    <a:ln>
-                      <a:noFill/>
-                    </a:ln>
                   </pic:spPr>
                 </pic:pic>
               </a:graphicData>
@@ -1100,40 +1675,12 @@
           </wp:inline>
         </w:drawing>
       </w:r>
-    </w:p>
-    <w:p>
-      <w:pPr>
-        <w:pStyle w:val="normal"/>
-      </w:pPr>
-    </w:p>
-    <w:p>
-      <w:pPr>
-        <w:pStyle w:val="normal"/>
-      </w:pPr>
-      <w:r>
-        <w:lastRenderedPageBreak/>
-        <w:t>Click on a specific question, you are able to the detail of the question.</w:t>
-      </w:r>
-    </w:p>
-    <w:p>
-      <w:pPr>
-        <w:pStyle w:val="normal"/>
-      </w:pPr>
-    </w:p>
-    <w:p>
-      <w:pPr>
-        <w:pStyle w:val="normal"/>
-      </w:pPr>
-      <w:bookmarkStart w:id="0" w:name="_GoBack"/>
-      <w:r>
-        <w:rPr>
-          <w:noProof/>
-        </w:rPr>
+      <w:r>
         <w:drawing>
-          <wp:inline distT="0" distB="0" distL="0" distR="0" wp14:anchorId="6080D093" wp14:editId="2B8E6532">
-            <wp:extent cx="2426320" cy="3600000"/>
-            <wp:effectExtent l="0" t="0" r="12700" b="6985"/>
-            <wp:docPr id="29" name="图片 29" descr="Macintosh HD:Users:Frank:Desktop:Screen Shot 2015-04-10 at 1.26.21 PM.png"/>
+          <wp:inline distT="0" distB="0" distL="0" distR="0" wp14:anchorId="26FA1F28" wp14:editId="59973E48">
+            <wp:extent cx="2857500" cy="2079321"/>
+            <wp:effectExtent l="0" t="0" r="0" b="3810"/>
+            <wp:docPr id="41" name="图片 41"/>
             <wp:cNvGraphicFramePr>
               <a:graphicFrameLocks xmlns:a="http://schemas.openxmlformats.org/drawingml/2006/main" noChangeAspect="1"/>
             </wp:cNvGraphicFramePr>
@@ -1141,36 +1688,29 @@
               <a:graphicData uri="http://schemas.openxmlformats.org/drawingml/2006/picture">
                 <pic:pic xmlns:pic="http://schemas.openxmlformats.org/drawingml/2006/picture">
                   <pic:nvPicPr>
-                    <pic:cNvPr id="0" name="Picture 15" descr="Macintosh HD:Users:Frank:Desktop:Screen Shot 2015-04-10 at 1.26.21 PM.png"/>
-                    <pic:cNvPicPr>
-                      <a:picLocks noChangeAspect="1" noChangeArrowheads="1"/>
-                    </pic:cNvPicPr>
+                    <pic:cNvPr id="0" name="Screen Shot 2015-04-24 at 2.32.42 PM.png"/>
+                    <pic:cNvPicPr/>
                   </pic:nvPicPr>
                   <pic:blipFill>
-                    <a:blip r:embed="rId19">
+                    <a:blip r:embed="rId29">
                       <a:extLst>
                         <a:ext uri="{28A0092B-C50C-407E-A947-70E740481C1C}">
                           <a14:useLocalDpi xmlns:a14="http://schemas.microsoft.com/office/drawing/2010/main" val="0"/>
                         </a:ext>
                       </a:extLst>
                     </a:blip>
-                    <a:srcRect/>
                     <a:stretch>
                       <a:fillRect/>
                     </a:stretch>
                   </pic:blipFill>
-                  <pic:spPr bwMode="auto">
+                  <pic:spPr>
                     <a:xfrm>
                       <a:off x="0" y="0"/>
-                      <a:ext cx="2426320" cy="3600000"/>
+                      <a:ext cx="2858876" cy="2080323"/>
                     </a:xfrm>
                     <a:prstGeom prst="rect">
                       <a:avLst/>
                     </a:prstGeom>
-                    <a:noFill/>
-                    <a:ln>
-                      <a:noFill/>
-                    </a:ln>
                   </pic:spPr>
                 </pic:pic>
               </a:graphicData>
@@ -1178,6 +1718,478 @@
           </wp:inline>
         </w:drawing>
       </w:r>
+      <w:r>
+        <w:rPr>
+          <w:noProof/>
+        </w:rPr>
+        <w:drawing>
+          <wp:inline distT="0" distB="0" distL="0" distR="0" wp14:anchorId="1AB77B97" wp14:editId="02F7FAEE">
+            <wp:extent cx="4452547" cy="2057400"/>
+            <wp:effectExtent l="0" t="0" r="0" b="0"/>
+            <wp:docPr id="42" name="图片 42"/>
+            <wp:cNvGraphicFramePr>
+              <a:graphicFrameLocks xmlns:a="http://schemas.openxmlformats.org/drawingml/2006/main" noChangeAspect="1"/>
+            </wp:cNvGraphicFramePr>
+            <a:graphic xmlns:a="http://schemas.openxmlformats.org/drawingml/2006/main">
+              <a:graphicData uri="http://schemas.openxmlformats.org/drawingml/2006/picture">
+                <pic:pic xmlns:pic="http://schemas.openxmlformats.org/drawingml/2006/picture">
+                  <pic:nvPicPr>
+                    <pic:cNvPr id="0" name="Screen Shot 2015-04-24 at 2.33.59 PM.png"/>
+                    <pic:cNvPicPr/>
+                  </pic:nvPicPr>
+                  <pic:blipFill>
+                    <a:blip r:embed="rId30">
+                      <a:extLst>
+                        <a:ext uri="{28A0092B-C50C-407E-A947-70E740481C1C}">
+                          <a14:useLocalDpi xmlns:a14="http://schemas.microsoft.com/office/drawing/2010/main" val="0"/>
+                        </a:ext>
+                      </a:extLst>
+                    </a:blip>
+                    <a:stretch>
+                      <a:fillRect/>
+                    </a:stretch>
+                  </pic:blipFill>
+                  <pic:spPr>
+                    <a:xfrm>
+                      <a:off x="0" y="0"/>
+                      <a:ext cx="4452547" cy="2057400"/>
+                    </a:xfrm>
+                    <a:prstGeom prst="rect">
+                      <a:avLst/>
+                    </a:prstGeom>
+                  </pic:spPr>
+                </pic:pic>
+              </a:graphicData>
+            </a:graphic>
+          </wp:inline>
+        </w:drawing>
+      </w:r>
+    </w:p>
+    <w:p>
+      <w:pPr>
+        <w:pStyle w:val="normal"/>
+      </w:pPr>
+    </w:p>
+    <w:p>
+      <w:pPr>
+        <w:pStyle w:val="normal"/>
+      </w:pPr>
+    </w:p>
+    <w:p>
+      <w:pPr>
+        <w:pStyle w:val="normal"/>
+        <w:rPr>
+          <w:u w:val="single"/>
+        </w:rPr>
+      </w:pPr>
+      <w:r>
+        <w:rPr>
+          <w:u w:val="single"/>
+        </w:rPr>
+        <w:t>Quiz</w:t>
+      </w:r>
+    </w:p>
+    <w:p>
+      <w:pPr>
+        <w:pStyle w:val="normal"/>
+      </w:pPr>
+      <w:r>
+        <w:t>At the quiz page, you are able to see the current quiz and completed quiz. Current Quiz has a list of quizzes in progress. Completed Quiz has a list of past quizzes</w:t>
+      </w:r>
+    </w:p>
+    <w:p>
+      <w:pPr>
+        <w:pStyle w:val="normal"/>
+      </w:pPr>
+      <w:r>
+        <w:rPr>
+          <w:noProof/>
+        </w:rPr>
+        <w:lastRenderedPageBreak/>
+        <w:drawing>
+          <wp:inline distT="0" distB="0" distL="0" distR="0" wp14:anchorId="2629A815" wp14:editId="230A6E1E">
+            <wp:extent cx="2434753" cy="3600000"/>
+            <wp:effectExtent l="0" t="0" r="3810" b="6985"/>
+            <wp:docPr id="44" name="图片 44"/>
+            <wp:cNvGraphicFramePr>
+              <a:graphicFrameLocks xmlns:a="http://schemas.openxmlformats.org/drawingml/2006/main" noChangeAspect="1"/>
+            </wp:cNvGraphicFramePr>
+            <a:graphic xmlns:a="http://schemas.openxmlformats.org/drawingml/2006/main">
+              <a:graphicData uri="http://schemas.openxmlformats.org/drawingml/2006/picture">
+                <pic:pic xmlns:pic="http://schemas.openxmlformats.org/drawingml/2006/picture">
+                  <pic:nvPicPr>
+                    <pic:cNvPr id="0" name="Screen Shot 2015-04-24 at 2.37.18 PM.png"/>
+                    <pic:cNvPicPr/>
+                  </pic:nvPicPr>
+                  <pic:blipFill>
+                    <a:blip r:embed="rId31">
+                      <a:extLst>
+                        <a:ext uri="{28A0092B-C50C-407E-A947-70E740481C1C}">
+                          <a14:useLocalDpi xmlns:a14="http://schemas.microsoft.com/office/drawing/2010/main" val="0"/>
+                        </a:ext>
+                      </a:extLst>
+                    </a:blip>
+                    <a:stretch>
+                      <a:fillRect/>
+                    </a:stretch>
+                  </pic:blipFill>
+                  <pic:spPr>
+                    <a:xfrm>
+                      <a:off x="0" y="0"/>
+                      <a:ext cx="2434753" cy="3600000"/>
+                    </a:xfrm>
+                    <a:prstGeom prst="rect">
+                      <a:avLst/>
+                    </a:prstGeom>
+                  </pic:spPr>
+                </pic:pic>
+              </a:graphicData>
+            </a:graphic>
+          </wp:inline>
+        </w:drawing>
+      </w:r>
+      <w:r>
+        <w:rPr>
+          <w:noProof/>
+        </w:rPr>
+        <w:drawing>
+          <wp:inline distT="0" distB="0" distL="0" distR="0" wp14:anchorId="58A547C9" wp14:editId="696583C9">
+            <wp:extent cx="3400979" cy="1305426"/>
+            <wp:effectExtent l="0" t="0" r="3175" b="0"/>
+            <wp:docPr id="45" name="图片 45"/>
+            <wp:cNvGraphicFramePr>
+              <a:graphicFrameLocks xmlns:a="http://schemas.openxmlformats.org/drawingml/2006/main" noChangeAspect="1"/>
+            </wp:cNvGraphicFramePr>
+            <a:graphic xmlns:a="http://schemas.openxmlformats.org/drawingml/2006/main">
+              <a:graphicData uri="http://schemas.openxmlformats.org/drawingml/2006/picture">
+                <pic:pic xmlns:pic="http://schemas.openxmlformats.org/drawingml/2006/picture">
+                  <pic:nvPicPr>
+                    <pic:cNvPr id="0" name="Screen Shot 2015-04-24 at 2.38.17 PM.png"/>
+                    <pic:cNvPicPr/>
+                  </pic:nvPicPr>
+                  <pic:blipFill>
+                    <a:blip r:embed="rId32">
+                      <a:extLst>
+                        <a:ext uri="{28A0092B-C50C-407E-A947-70E740481C1C}">
+                          <a14:useLocalDpi xmlns:a14="http://schemas.microsoft.com/office/drawing/2010/main" val="0"/>
+                        </a:ext>
+                      </a:extLst>
+                    </a:blip>
+                    <a:stretch>
+                      <a:fillRect/>
+                    </a:stretch>
+                  </pic:blipFill>
+                  <pic:spPr>
+                    <a:xfrm>
+                      <a:off x="0" y="0"/>
+                      <a:ext cx="3402180" cy="1305887"/>
+                    </a:xfrm>
+                    <a:prstGeom prst="rect">
+                      <a:avLst/>
+                    </a:prstGeom>
+                  </pic:spPr>
+                </pic:pic>
+              </a:graphicData>
+            </a:graphic>
+          </wp:inline>
+        </w:drawing>
+      </w:r>
+    </w:p>
+    <w:p>
+      <w:pPr>
+        <w:pStyle w:val="normal"/>
+      </w:pPr>
+      <w:r>
+        <w:t>Click on either Current Quiz or Completed Quiz, you can see a list of quiz questions</w:t>
+      </w:r>
+    </w:p>
+    <w:p>
+      <w:pPr>
+        <w:pStyle w:val="normal"/>
+      </w:pPr>
+      <w:r>
+        <w:rPr>
+          <w:noProof/>
+        </w:rPr>
+        <w:drawing>
+          <wp:inline distT="0" distB="0" distL="0" distR="0" wp14:anchorId="50307A6E" wp14:editId="1E24197A">
+            <wp:extent cx="2480412" cy="3600000"/>
+            <wp:effectExtent l="0" t="0" r="8890" b="6985"/>
+            <wp:docPr id="46" name="图片 46"/>
+            <wp:cNvGraphicFramePr>
+              <a:graphicFrameLocks xmlns:a="http://schemas.openxmlformats.org/drawingml/2006/main" noChangeAspect="1"/>
+            </wp:cNvGraphicFramePr>
+            <a:graphic xmlns:a="http://schemas.openxmlformats.org/drawingml/2006/main">
+              <a:graphicData uri="http://schemas.openxmlformats.org/drawingml/2006/picture">
+                <pic:pic xmlns:pic="http://schemas.openxmlformats.org/drawingml/2006/picture">
+                  <pic:nvPicPr>
+                    <pic:cNvPr id="0" name="Screen Shot 2015-04-24 at 2.38.42 PM.png"/>
+                    <pic:cNvPicPr/>
+                  </pic:nvPicPr>
+                  <pic:blipFill>
+                    <a:blip r:embed="rId33">
+                      <a:extLst>
+                        <a:ext uri="{28A0092B-C50C-407E-A947-70E740481C1C}">
+                          <a14:useLocalDpi xmlns:a14="http://schemas.microsoft.com/office/drawing/2010/main" val="0"/>
+                        </a:ext>
+                      </a:extLst>
+                    </a:blip>
+                    <a:stretch>
+                      <a:fillRect/>
+                    </a:stretch>
+                  </pic:blipFill>
+                  <pic:spPr>
+                    <a:xfrm>
+                      <a:off x="0" y="0"/>
+                      <a:ext cx="2480412" cy="3600000"/>
+                    </a:xfrm>
+                    <a:prstGeom prst="rect">
+                      <a:avLst/>
+                    </a:prstGeom>
+                  </pic:spPr>
+                </pic:pic>
+              </a:graphicData>
+            </a:graphic>
+          </wp:inline>
+        </w:drawing>
+      </w:r>
+      <w:r>
+        <w:rPr>
+          <w:noProof/>
+        </w:rPr>
+        <w:drawing>
+          <wp:inline distT="0" distB="0" distL="0" distR="0" wp14:anchorId="0C387AC9" wp14:editId="43526D12">
+            <wp:extent cx="2971800" cy="4048125"/>
+            <wp:effectExtent l="0" t="0" r="0" b="0"/>
+            <wp:docPr id="47" name="图片 47"/>
+            <wp:cNvGraphicFramePr>
+              <a:graphicFrameLocks xmlns:a="http://schemas.openxmlformats.org/drawingml/2006/main" noChangeAspect="1"/>
+            </wp:cNvGraphicFramePr>
+            <a:graphic xmlns:a="http://schemas.openxmlformats.org/drawingml/2006/main">
+              <a:graphicData uri="http://schemas.openxmlformats.org/drawingml/2006/picture">
+                <pic:pic xmlns:pic="http://schemas.openxmlformats.org/drawingml/2006/picture">
+                  <pic:nvPicPr>
+                    <pic:cNvPr id="0" name="Screen Shot 2015-04-24 at 2.39.26 PM.png"/>
+                    <pic:cNvPicPr/>
+                  </pic:nvPicPr>
+                  <pic:blipFill>
+                    <a:blip r:embed="rId34">
+                      <a:extLst>
+                        <a:ext uri="{28A0092B-C50C-407E-A947-70E740481C1C}">
+                          <a14:useLocalDpi xmlns:a14="http://schemas.microsoft.com/office/drawing/2010/main" val="0"/>
+                        </a:ext>
+                      </a:extLst>
+                    </a:blip>
+                    <a:stretch>
+                      <a:fillRect/>
+                    </a:stretch>
+                  </pic:blipFill>
+                  <pic:spPr>
+                    <a:xfrm>
+                      <a:off x="0" y="0"/>
+                      <a:ext cx="2972867" cy="4049579"/>
+                    </a:xfrm>
+                    <a:prstGeom prst="rect">
+                      <a:avLst/>
+                    </a:prstGeom>
+                  </pic:spPr>
+                </pic:pic>
+              </a:graphicData>
+            </a:graphic>
+          </wp:inline>
+        </w:drawing>
+      </w:r>
+    </w:p>
+    <w:p>
+      <w:pPr>
+        <w:pStyle w:val="normal"/>
+      </w:pPr>
+    </w:p>
+    <w:p>
+      <w:pPr>
+        <w:pStyle w:val="normal"/>
+      </w:pPr>
+      <w:r>
+        <w:lastRenderedPageBreak/>
+        <w:t xml:space="preserve">Click on a specific question, you are able to </w:t>
+      </w:r>
+      <w:r>
+        <w:t xml:space="preserve">see </w:t>
+      </w:r>
+      <w:r>
+        <w:t>the detail of the question.</w:t>
+      </w:r>
+    </w:p>
+    <w:p>
+      <w:pPr>
+        <w:pStyle w:val="normal"/>
+      </w:pPr>
+    </w:p>
+    <w:p>
+      <w:pPr>
+        <w:pStyle w:val="normal"/>
+      </w:pPr>
+      <w:r>
+        <w:rPr>
+          <w:noProof/>
+        </w:rPr>
+        <w:drawing>
+          <wp:inline distT="0" distB="0" distL="0" distR="0" wp14:anchorId="4B45010E" wp14:editId="71DE2898">
+            <wp:extent cx="2457633" cy="3600000"/>
+            <wp:effectExtent l="0" t="0" r="6350" b="6985"/>
+            <wp:docPr id="48" name="图片 48"/>
+            <wp:cNvGraphicFramePr>
+              <a:graphicFrameLocks xmlns:a="http://schemas.openxmlformats.org/drawingml/2006/main" noChangeAspect="1"/>
+            </wp:cNvGraphicFramePr>
+            <a:graphic xmlns:a="http://schemas.openxmlformats.org/drawingml/2006/main">
+              <a:graphicData uri="http://schemas.openxmlformats.org/drawingml/2006/picture">
+                <pic:pic xmlns:pic="http://schemas.openxmlformats.org/drawingml/2006/picture">
+                  <pic:nvPicPr>
+                    <pic:cNvPr id="0" name="Screen Shot 2015-04-24 at 2.48.20 PM.png"/>
+                    <pic:cNvPicPr/>
+                  </pic:nvPicPr>
+                  <pic:blipFill>
+                    <a:blip r:embed="rId35">
+                      <a:extLst>
+                        <a:ext uri="{28A0092B-C50C-407E-A947-70E740481C1C}">
+                          <a14:useLocalDpi xmlns:a14="http://schemas.microsoft.com/office/drawing/2010/main" val="0"/>
+                        </a:ext>
+                      </a:extLst>
+                    </a:blip>
+                    <a:stretch>
+                      <a:fillRect/>
+                    </a:stretch>
+                  </pic:blipFill>
+                  <pic:spPr>
+                    <a:xfrm>
+                      <a:off x="0" y="0"/>
+                      <a:ext cx="2457633" cy="3600000"/>
+                    </a:xfrm>
+                    <a:prstGeom prst="rect">
+                      <a:avLst/>
+                    </a:prstGeom>
+                  </pic:spPr>
+                </pic:pic>
+              </a:graphicData>
+            </a:graphic>
+          </wp:inline>
+        </w:drawing>
+      </w:r>
+    </w:p>
+    <w:p>
+      <w:pPr>
+        <w:pStyle w:val="normal"/>
+      </w:pPr>
+      <w:r>
+        <w:t xml:space="preserve">After making the selection, you can click “Submit” button to submit selection. </w:t>
+      </w:r>
+      <w:r>
+        <w:t xml:space="preserve">The result in the Firebase will be updated. </w:t>
+      </w:r>
+      <w:r>
+        <w:t>You will automatically lead to next question. Or you can skip current question and click “Next Question” to go to next question directly.</w:t>
+      </w:r>
+      <w:r>
+        <w:t xml:space="preserve"> </w:t>
+      </w:r>
+    </w:p>
+    <w:p>
+      <w:pPr>
+        <w:pStyle w:val="normal"/>
+      </w:pPr>
+      <w:r>
+        <w:rPr>
+          <w:noProof/>
+        </w:rPr>
+        <w:drawing>
+          <wp:inline distT="0" distB="0" distL="0" distR="0" wp14:anchorId="696A0F83" wp14:editId="45A3768F">
+            <wp:extent cx="2463808" cy="3600000"/>
+            <wp:effectExtent l="0" t="0" r="0" b="6985"/>
+            <wp:docPr id="49" name="图片 49"/>
+            <wp:cNvGraphicFramePr>
+              <a:graphicFrameLocks xmlns:a="http://schemas.openxmlformats.org/drawingml/2006/main" noChangeAspect="1"/>
+            </wp:cNvGraphicFramePr>
+            <a:graphic xmlns:a="http://schemas.openxmlformats.org/drawingml/2006/main">
+              <a:graphicData uri="http://schemas.openxmlformats.org/drawingml/2006/picture">
+                <pic:pic xmlns:pic="http://schemas.openxmlformats.org/drawingml/2006/picture">
+                  <pic:nvPicPr>
+                    <pic:cNvPr id="0" name="Screen Shot 2015-04-24 at 2.53.05 PM.png"/>
+                    <pic:cNvPicPr/>
+                  </pic:nvPicPr>
+                  <pic:blipFill>
+                    <a:blip r:embed="rId36">
+                      <a:extLst>
+                        <a:ext uri="{28A0092B-C50C-407E-A947-70E740481C1C}">
+                          <a14:useLocalDpi xmlns:a14="http://schemas.microsoft.com/office/drawing/2010/main" val="0"/>
+                        </a:ext>
+                      </a:extLst>
+                    </a:blip>
+                    <a:stretch>
+                      <a:fillRect/>
+                    </a:stretch>
+                  </pic:blipFill>
+                  <pic:spPr>
+                    <a:xfrm>
+                      <a:off x="0" y="0"/>
+                      <a:ext cx="2463808" cy="3600000"/>
+                    </a:xfrm>
+                    <a:prstGeom prst="rect">
+                      <a:avLst/>
+                    </a:prstGeom>
+                  </pic:spPr>
+                </pic:pic>
+              </a:graphicData>
+            </a:graphic>
+          </wp:inline>
+        </w:drawing>
+      </w:r>
+      <w:r>
+        <w:rPr>
+          <w:noProof/>
+        </w:rPr>
+        <w:drawing>
+          <wp:inline distT="0" distB="0" distL="0" distR="0" wp14:anchorId="65600E31" wp14:editId="05E06FE8">
+            <wp:extent cx="2381212" cy="2334126"/>
+            <wp:effectExtent l="0" t="0" r="6985" b="3175"/>
+            <wp:docPr id="50" name="图片 50"/>
+            <wp:cNvGraphicFramePr>
+              <a:graphicFrameLocks xmlns:a="http://schemas.openxmlformats.org/drawingml/2006/main" noChangeAspect="1"/>
+            </wp:cNvGraphicFramePr>
+            <a:graphic xmlns:a="http://schemas.openxmlformats.org/drawingml/2006/main">
+              <a:graphicData uri="http://schemas.openxmlformats.org/drawingml/2006/picture">
+                <pic:pic xmlns:pic="http://schemas.openxmlformats.org/drawingml/2006/picture">
+                  <pic:nvPicPr>
+                    <pic:cNvPr id="0" name="Screen Shot 2015-04-24 at 2.53.33 PM.png"/>
+                    <pic:cNvPicPr/>
+                  </pic:nvPicPr>
+                  <pic:blipFill>
+                    <a:blip r:embed="rId37">
+                      <a:extLst>
+                        <a:ext uri="{28A0092B-C50C-407E-A947-70E740481C1C}">
+                          <a14:useLocalDpi xmlns:a14="http://schemas.microsoft.com/office/drawing/2010/main" val="0"/>
+                        </a:ext>
+                      </a:extLst>
+                    </a:blip>
+                    <a:stretch>
+                      <a:fillRect/>
+                    </a:stretch>
+                  </pic:blipFill>
+                  <pic:spPr>
+                    <a:xfrm>
+                      <a:off x="0" y="0"/>
+                      <a:ext cx="2381212" cy="2334126"/>
+                    </a:xfrm>
+                    <a:prstGeom prst="rect">
+                      <a:avLst/>
+                    </a:prstGeom>
+                  </pic:spPr>
+                </pic:pic>
+              </a:graphicData>
+            </a:graphic>
+          </wp:inline>
+        </w:drawing>
+      </w:r>
+      <w:bookmarkStart w:id="0" w:name="_GoBack"/>
       <w:bookmarkEnd w:id="0"/>
     </w:p>
     <w:sectPr>

</xml_diff>

<commit_message>
update mobile manual test plan
</commit_message>
<xml_diff>
--- a/mobile/tests/manual_test_plan.docx
+++ b/mobile/tests/manual_test_plan.docx
@@ -1633,6 +1633,9 @@
         <w:t>The record will also appear in Firebase</w:t>
       </w:r>
       <w:r>
+        <w:rPr>
+          <w:noProof/>
+        </w:rPr>
         <w:drawing>
           <wp:inline distT="0" distB="0" distL="0" distR="0" wp14:anchorId="190DE304" wp14:editId="44CACCEC">
             <wp:extent cx="2483189" cy="3600000"/>
@@ -1676,6 +1679,9 @@
         </w:drawing>
       </w:r>
       <w:r>
+        <w:rPr>
+          <w:noProof/>
+        </w:rPr>
         <w:drawing>
           <wp:inline distT="0" distB="0" distL="0" distR="0" wp14:anchorId="26FA1F28" wp14:editId="59973E48">
             <wp:extent cx="2857500" cy="2079321"/>
@@ -2189,7 +2195,675 @@
           </wp:inline>
         </w:drawing>
       </w:r>
+    </w:p>
+    <w:p>
+      <w:pPr>
+        <w:pStyle w:val="normal"/>
+      </w:pPr>
+      <w:r>
+        <w:lastRenderedPageBreak/>
+        <w:t>The user quiz selection will also be stored under its data document</w:t>
+      </w:r>
+    </w:p>
+    <w:p>
+      <w:pPr>
+        <w:pStyle w:val="normal"/>
+      </w:pPr>
+      <w:r>
+        <w:rPr>
+          <w:noProof/>
+        </w:rPr>
+        <w:drawing>
+          <wp:inline distT="0" distB="0" distL="0" distR="0" wp14:anchorId="3805AB32" wp14:editId="205FF708">
+            <wp:extent cx="4914900" cy="3061836"/>
+            <wp:effectExtent l="0" t="0" r="0" b="12065"/>
+            <wp:docPr id="1" name="图片 1"/>
+            <wp:cNvGraphicFramePr>
+              <a:graphicFrameLocks xmlns:a="http://schemas.openxmlformats.org/drawingml/2006/main" noChangeAspect="1"/>
+            </wp:cNvGraphicFramePr>
+            <a:graphic xmlns:a="http://schemas.openxmlformats.org/drawingml/2006/main">
+              <a:graphicData uri="http://schemas.openxmlformats.org/drawingml/2006/picture">
+                <pic:pic xmlns:pic="http://schemas.openxmlformats.org/drawingml/2006/picture">
+                  <pic:nvPicPr>
+                    <pic:cNvPr id="0" name="Screen Shot 2015-05-01 at 12.19.53 PM.png"/>
+                    <pic:cNvPicPr/>
+                  </pic:nvPicPr>
+                  <pic:blipFill>
+                    <a:blip r:embed="rId38">
+                      <a:extLst>
+                        <a:ext uri="{28A0092B-C50C-407E-A947-70E740481C1C}">
+                          <a14:useLocalDpi xmlns:a14="http://schemas.microsoft.com/office/drawing/2010/main" val="0"/>
+                        </a:ext>
+                      </a:extLst>
+                    </a:blip>
+                    <a:stretch>
+                      <a:fillRect/>
+                    </a:stretch>
+                  </pic:blipFill>
+                  <pic:spPr>
+                    <a:xfrm>
+                      <a:off x="0" y="0"/>
+                      <a:ext cx="4914900" cy="3061836"/>
+                    </a:xfrm>
+                    <a:prstGeom prst="rect">
+                      <a:avLst/>
+                    </a:prstGeom>
+                  </pic:spPr>
+                </pic:pic>
+              </a:graphicData>
+            </a:graphic>
+          </wp:inline>
+        </w:drawing>
+      </w:r>
+    </w:p>
+    <w:p>
+      <w:pPr>
+        <w:pStyle w:val="normal"/>
+        <w:rPr>
+          <w:u w:val="single"/>
+        </w:rPr>
+      </w:pPr>
+      <w:r>
+        <w:rPr>
+          <w:u w:val="single"/>
+        </w:rPr>
+        <w:t>Presentation</w:t>
+      </w:r>
+    </w:p>
+    <w:p>
+      <w:pPr>
+        <w:pStyle w:val="normal"/>
+      </w:pPr>
+      <w:proofErr w:type="spellStart"/>
+      <w:r>
+        <w:t>EverEdu</w:t>
+      </w:r>
+      <w:proofErr w:type="spellEnd"/>
+      <w:r>
+        <w:t xml:space="preserve"> allows students to present from its mobile phone without leaving his seat.</w:t>
+      </w:r>
+    </w:p>
+    <w:p>
+      <w:pPr>
+        <w:pStyle w:val="normal"/>
+      </w:pPr>
+      <w:r>
+        <w:rPr>
+          <w:noProof/>
+        </w:rPr>
+        <w:drawing>
+          <wp:inline distT="0" distB="0" distL="0" distR="0" wp14:anchorId="4C5117CF" wp14:editId="428229CB">
+            <wp:extent cx="2468394" cy="3600000"/>
+            <wp:effectExtent l="0" t="0" r="0" b="6985"/>
+            <wp:docPr id="2" name="图片 2"/>
+            <wp:cNvGraphicFramePr>
+              <a:graphicFrameLocks xmlns:a="http://schemas.openxmlformats.org/drawingml/2006/main" noChangeAspect="1"/>
+            </wp:cNvGraphicFramePr>
+            <a:graphic xmlns:a="http://schemas.openxmlformats.org/drawingml/2006/main">
+              <a:graphicData uri="http://schemas.openxmlformats.org/drawingml/2006/picture">
+                <pic:pic xmlns:pic="http://schemas.openxmlformats.org/drawingml/2006/picture">
+                  <pic:nvPicPr>
+                    <pic:cNvPr id="0" name="Screen Shot 2015-05-01 at 12.15.16 PM.png"/>
+                    <pic:cNvPicPr/>
+                  </pic:nvPicPr>
+                  <pic:blipFill>
+                    <a:blip r:embed="rId39">
+                      <a:extLst>
+                        <a:ext uri="{28A0092B-C50C-407E-A947-70E740481C1C}">
+                          <a14:useLocalDpi xmlns:a14="http://schemas.microsoft.com/office/drawing/2010/main" val="0"/>
+                        </a:ext>
+                      </a:extLst>
+                    </a:blip>
+                    <a:stretch>
+                      <a:fillRect/>
+                    </a:stretch>
+                  </pic:blipFill>
+                  <pic:spPr>
+                    <a:xfrm>
+                      <a:off x="0" y="0"/>
+                      <a:ext cx="2468394" cy="3600000"/>
+                    </a:xfrm>
+                    <a:prstGeom prst="rect">
+                      <a:avLst/>
+                    </a:prstGeom>
+                  </pic:spPr>
+                </pic:pic>
+              </a:graphicData>
+            </a:graphic>
+          </wp:inline>
+        </w:drawing>
+      </w:r>
+    </w:p>
+    <w:p>
+      <w:pPr>
+        <w:pStyle w:val="normal"/>
+      </w:pPr>
+      <w:r>
+        <w:t>You can click the “I want To Present” button to submit a request to the instructor for approval. You will not be able to present until the instructor gives permission. While you are waiting, you can click the blue button to cancel the request.</w:t>
+      </w:r>
+    </w:p>
+    <w:p>
+      <w:pPr>
+        <w:pStyle w:val="normal"/>
+      </w:pPr>
+      <w:r>
+        <w:rPr>
+          <w:noProof/>
+        </w:rPr>
+        <w:lastRenderedPageBreak/>
+        <w:drawing>
+          <wp:inline distT="0" distB="0" distL="0" distR="0" wp14:anchorId="320BA939" wp14:editId="223C129E">
+            <wp:extent cx="2491349" cy="3600000"/>
+            <wp:effectExtent l="0" t="0" r="0" b="6985"/>
+            <wp:docPr id="11" name="图片 11"/>
+            <wp:cNvGraphicFramePr>
+              <a:graphicFrameLocks xmlns:a="http://schemas.openxmlformats.org/drawingml/2006/main" noChangeAspect="1"/>
+            </wp:cNvGraphicFramePr>
+            <a:graphic xmlns:a="http://schemas.openxmlformats.org/drawingml/2006/main">
+              <a:graphicData uri="http://schemas.openxmlformats.org/drawingml/2006/picture">
+                <pic:pic xmlns:pic="http://schemas.openxmlformats.org/drawingml/2006/picture">
+                  <pic:nvPicPr>
+                    <pic:cNvPr id="0" name="Screen Shot 2015-05-01 at 12.16.33 PM.png"/>
+                    <pic:cNvPicPr/>
+                  </pic:nvPicPr>
+                  <pic:blipFill>
+                    <a:blip r:embed="rId40">
+                      <a:extLst>
+                        <a:ext uri="{28A0092B-C50C-407E-A947-70E740481C1C}">
+                          <a14:useLocalDpi xmlns:a14="http://schemas.microsoft.com/office/drawing/2010/main" val="0"/>
+                        </a:ext>
+                      </a:extLst>
+                    </a:blip>
+                    <a:stretch>
+                      <a:fillRect/>
+                    </a:stretch>
+                  </pic:blipFill>
+                  <pic:spPr>
+                    <a:xfrm>
+                      <a:off x="0" y="0"/>
+                      <a:ext cx="2491349" cy="3600000"/>
+                    </a:xfrm>
+                    <a:prstGeom prst="rect">
+                      <a:avLst/>
+                    </a:prstGeom>
+                  </pic:spPr>
+                </pic:pic>
+              </a:graphicData>
+            </a:graphic>
+          </wp:inline>
+        </w:drawing>
+      </w:r>
+      <w:r>
+        <w:rPr>
+          <w:noProof/>
+        </w:rPr>
+        <w:drawing>
+          <wp:inline distT="0" distB="0" distL="0" distR="0" wp14:anchorId="08B06C8A" wp14:editId="5A6618E6">
+            <wp:extent cx="3222057" cy="2058536"/>
+            <wp:effectExtent l="0" t="0" r="3810" b="0"/>
+            <wp:docPr id="12" name="图片 12"/>
+            <wp:cNvGraphicFramePr>
+              <a:graphicFrameLocks xmlns:a="http://schemas.openxmlformats.org/drawingml/2006/main" noChangeAspect="1"/>
+            </wp:cNvGraphicFramePr>
+            <a:graphic xmlns:a="http://schemas.openxmlformats.org/drawingml/2006/main">
+              <a:graphicData uri="http://schemas.openxmlformats.org/drawingml/2006/picture">
+                <pic:pic xmlns:pic="http://schemas.openxmlformats.org/drawingml/2006/picture">
+                  <pic:nvPicPr>
+                    <pic:cNvPr id="0" name="Screen Shot 2015-05-01 at 12.18.09 PM.png"/>
+                    <pic:cNvPicPr/>
+                  </pic:nvPicPr>
+                  <pic:blipFill>
+                    <a:blip r:embed="rId41">
+                      <a:extLst>
+                        <a:ext uri="{28A0092B-C50C-407E-A947-70E740481C1C}">
+                          <a14:useLocalDpi xmlns:a14="http://schemas.microsoft.com/office/drawing/2010/main" val="0"/>
+                        </a:ext>
+                      </a:extLst>
+                    </a:blip>
+                    <a:stretch>
+                      <a:fillRect/>
+                    </a:stretch>
+                  </pic:blipFill>
+                  <pic:spPr>
+                    <a:xfrm>
+                      <a:off x="0" y="0"/>
+                      <a:ext cx="3223988" cy="2059770"/>
+                    </a:xfrm>
+                    <a:prstGeom prst="rect">
+                      <a:avLst/>
+                    </a:prstGeom>
+                  </pic:spPr>
+                </pic:pic>
+              </a:graphicData>
+            </a:graphic>
+          </wp:inline>
+        </w:drawing>
+      </w:r>
+    </w:p>
+    <w:p>
+      <w:pPr>
+        <w:pStyle w:val="normal"/>
+      </w:pPr>
+      <w:r>
+        <w:t>After the instructor accepts your request, you will be able to present</w:t>
+      </w:r>
+    </w:p>
+    <w:p>
+      <w:pPr>
+        <w:pStyle w:val="normal"/>
+      </w:pPr>
+      <w:r>
+        <w:rPr>
+          <w:noProof/>
+        </w:rPr>
+        <w:drawing>
+          <wp:inline distT="0" distB="0" distL="0" distR="0" wp14:anchorId="223230D0" wp14:editId="3303E763">
+            <wp:extent cx="2465753" cy="3600000"/>
+            <wp:effectExtent l="0" t="0" r="0" b="6985"/>
+            <wp:docPr id="14" name="图片 14"/>
+            <wp:cNvGraphicFramePr>
+              <a:graphicFrameLocks xmlns:a="http://schemas.openxmlformats.org/drawingml/2006/main" noChangeAspect="1"/>
+            </wp:cNvGraphicFramePr>
+            <a:graphic xmlns:a="http://schemas.openxmlformats.org/drawingml/2006/main">
+              <a:graphicData uri="http://schemas.openxmlformats.org/drawingml/2006/picture">
+                <pic:pic xmlns:pic="http://schemas.openxmlformats.org/drawingml/2006/picture">
+                  <pic:nvPicPr>
+                    <pic:cNvPr id="0" name="Screen Shot 2015-05-01 at 12.17.16 PM.png"/>
+                    <pic:cNvPicPr/>
+                  </pic:nvPicPr>
+                  <pic:blipFill>
+                    <a:blip r:embed="rId42">
+                      <a:extLst>
+                        <a:ext uri="{28A0092B-C50C-407E-A947-70E740481C1C}">
+                          <a14:useLocalDpi xmlns:a14="http://schemas.microsoft.com/office/drawing/2010/main" val="0"/>
+                        </a:ext>
+                      </a:extLst>
+                    </a:blip>
+                    <a:stretch>
+                      <a:fillRect/>
+                    </a:stretch>
+                  </pic:blipFill>
+                  <pic:spPr>
+                    <a:xfrm>
+                      <a:off x="0" y="0"/>
+                      <a:ext cx="2465753" cy="3600000"/>
+                    </a:xfrm>
+                    <a:prstGeom prst="rect">
+                      <a:avLst/>
+                    </a:prstGeom>
+                  </pic:spPr>
+                </pic:pic>
+              </a:graphicData>
+            </a:graphic>
+          </wp:inline>
+        </w:drawing>
+      </w:r>
+      <w:r>
+        <w:rPr>
+          <w:noProof/>
+        </w:rPr>
+        <w:drawing>
+          <wp:inline distT="0" distB="0" distL="0" distR="0" wp14:anchorId="18F1D3F0" wp14:editId="375DD0E9">
+            <wp:extent cx="3087204" cy="1191126"/>
+            <wp:effectExtent l="0" t="0" r="0" b="3175"/>
+            <wp:docPr id="20" name="图片 20"/>
+            <wp:cNvGraphicFramePr>
+              <a:graphicFrameLocks xmlns:a="http://schemas.openxmlformats.org/drawingml/2006/main" noChangeAspect="1"/>
+            </wp:cNvGraphicFramePr>
+            <a:graphic xmlns:a="http://schemas.openxmlformats.org/drawingml/2006/main">
+              <a:graphicData uri="http://schemas.openxmlformats.org/drawingml/2006/picture">
+                <pic:pic xmlns:pic="http://schemas.openxmlformats.org/drawingml/2006/picture">
+                  <pic:nvPicPr>
+                    <pic:cNvPr id="0" name="Screen Shot 2015-05-01 at 12.18.15 PM.png"/>
+                    <pic:cNvPicPr/>
+                  </pic:nvPicPr>
+                  <pic:blipFill>
+                    <a:blip r:embed="rId43">
+                      <a:extLst>
+                        <a:ext uri="{28A0092B-C50C-407E-A947-70E740481C1C}">
+                          <a14:useLocalDpi xmlns:a14="http://schemas.microsoft.com/office/drawing/2010/main" val="0"/>
+                        </a:ext>
+                      </a:extLst>
+                    </a:blip>
+                    <a:stretch>
+                      <a:fillRect/>
+                    </a:stretch>
+                  </pic:blipFill>
+                  <pic:spPr>
+                    <a:xfrm>
+                      <a:off x="0" y="0"/>
+                      <a:ext cx="3088294" cy="1191546"/>
+                    </a:xfrm>
+                    <a:prstGeom prst="rect">
+                      <a:avLst/>
+                    </a:prstGeom>
+                  </pic:spPr>
+                </pic:pic>
+              </a:graphicData>
+            </a:graphic>
+          </wp:inline>
+        </w:drawing>
+      </w:r>
+    </w:p>
+    <w:p>
+      <w:pPr>
+        <w:pStyle w:val="normal"/>
+      </w:pPr>
+    </w:p>
+    <w:p>
+      <w:pPr>
+        <w:pStyle w:val="normal"/>
+      </w:pPr>
+    </w:p>
+    <w:p>
+      <w:pPr>
+        <w:pStyle w:val="normal"/>
+      </w:pPr>
+    </w:p>
+    <w:p>
+      <w:pPr>
+        <w:pStyle w:val="normal"/>
+      </w:pPr>
+    </w:p>
+    <w:p>
+      <w:pPr>
+        <w:pStyle w:val="normal"/>
+      </w:pPr>
+      <w:r>
+        <w:lastRenderedPageBreak/>
+        <w:t>You can click the “Finish Presentation” yellow button to end the presentation</w:t>
+      </w:r>
+    </w:p>
+    <w:p>
+      <w:pPr>
+        <w:pStyle w:val="normal"/>
+      </w:pPr>
+      <w:r>
+        <w:rPr>
+          <w:noProof/>
+        </w:rPr>
+        <w:drawing>
+          <wp:inline distT="0" distB="0" distL="0" distR="0" wp14:anchorId="37D1747B" wp14:editId="4445387E">
+            <wp:extent cx="2487047" cy="3600000"/>
+            <wp:effectExtent l="0" t="0" r="2540" b="6985"/>
+            <wp:docPr id="16" name="图片 16"/>
+            <wp:cNvGraphicFramePr>
+              <a:graphicFrameLocks xmlns:a="http://schemas.openxmlformats.org/drawingml/2006/main" noChangeAspect="1"/>
+            </wp:cNvGraphicFramePr>
+            <a:graphic xmlns:a="http://schemas.openxmlformats.org/drawingml/2006/main">
+              <a:graphicData uri="http://schemas.openxmlformats.org/drawingml/2006/picture">
+                <pic:pic xmlns:pic="http://schemas.openxmlformats.org/drawingml/2006/picture">
+                  <pic:nvPicPr>
+                    <pic:cNvPr id="0" name="Screen Shot 2015-05-01 at 12.17.30 PM.png"/>
+                    <pic:cNvPicPr/>
+                  </pic:nvPicPr>
+                  <pic:blipFill>
+                    <a:blip r:embed="rId44">
+                      <a:extLst>
+                        <a:ext uri="{28A0092B-C50C-407E-A947-70E740481C1C}">
+                          <a14:useLocalDpi xmlns:a14="http://schemas.microsoft.com/office/drawing/2010/main" val="0"/>
+                        </a:ext>
+                      </a:extLst>
+                    </a:blip>
+                    <a:stretch>
+                      <a:fillRect/>
+                    </a:stretch>
+                  </pic:blipFill>
+                  <pic:spPr>
+                    <a:xfrm>
+                      <a:off x="0" y="0"/>
+                      <a:ext cx="2487047" cy="3600000"/>
+                    </a:xfrm>
+                    <a:prstGeom prst="rect">
+                      <a:avLst/>
+                    </a:prstGeom>
+                  </pic:spPr>
+                </pic:pic>
+              </a:graphicData>
+            </a:graphic>
+          </wp:inline>
+        </w:drawing>
+      </w:r>
+    </w:p>
+    <w:p>
+      <w:pPr>
+        <w:pStyle w:val="normal"/>
+        <w:rPr>
+          <w:b/>
+          <w:u w:val="single"/>
+        </w:rPr>
+      </w:pPr>
+      <w:r>
+        <w:rPr>
+          <w:u w:val="single"/>
+        </w:rPr>
+        <w:t>Chat</w:t>
+      </w:r>
+    </w:p>
+    <w:p>
+      <w:pPr>
+        <w:pStyle w:val="normal"/>
+      </w:pPr>
+      <w:proofErr w:type="spellStart"/>
+      <w:r>
+        <w:t>EverEdu</w:t>
+      </w:r>
+      <w:proofErr w:type="spellEnd"/>
+      <w:r>
+        <w:t xml:space="preserve"> allows students and instructors to chat in real-time.</w:t>
+      </w:r>
+    </w:p>
+    <w:p>
+      <w:pPr>
+        <w:pStyle w:val="normal"/>
+      </w:pPr>
+      <w:r>
+        <w:t>You will latest 100 messages in chat room.</w:t>
+      </w:r>
+    </w:p>
+    <w:p>
+      <w:pPr>
+        <w:pStyle w:val="normal"/>
+      </w:pPr>
+      <w:r>
+        <w:rPr>
+          <w:noProof/>
+        </w:rPr>
+        <w:drawing>
+          <wp:inline distT="0" distB="0" distL="0" distR="0" wp14:anchorId="74F12189" wp14:editId="78ABF640">
+            <wp:extent cx="2481250" cy="3600000"/>
+            <wp:effectExtent l="0" t="0" r="8255" b="6985"/>
+            <wp:docPr id="19" name="图片 19"/>
+            <wp:cNvGraphicFramePr>
+              <a:graphicFrameLocks xmlns:a="http://schemas.openxmlformats.org/drawingml/2006/main" noChangeAspect="1"/>
+            </wp:cNvGraphicFramePr>
+            <a:graphic xmlns:a="http://schemas.openxmlformats.org/drawingml/2006/main">
+              <a:graphicData uri="http://schemas.openxmlformats.org/drawingml/2006/picture">
+                <pic:pic xmlns:pic="http://schemas.openxmlformats.org/drawingml/2006/picture">
+                  <pic:nvPicPr>
+                    <pic:cNvPr id="0" name="Screen Shot 2015-05-01 at 12.37.39 PM.png"/>
+                    <pic:cNvPicPr/>
+                  </pic:nvPicPr>
+                  <pic:blipFill>
+                    <a:blip r:embed="rId45">
+                      <a:extLst>
+                        <a:ext uri="{28A0092B-C50C-407E-A947-70E740481C1C}">
+                          <a14:useLocalDpi xmlns:a14="http://schemas.microsoft.com/office/drawing/2010/main" val="0"/>
+                        </a:ext>
+                      </a:extLst>
+                    </a:blip>
+                    <a:stretch>
+                      <a:fillRect/>
+                    </a:stretch>
+                  </pic:blipFill>
+                  <pic:spPr>
+                    <a:xfrm>
+                      <a:off x="0" y="0"/>
+                      <a:ext cx="2481250" cy="3600000"/>
+                    </a:xfrm>
+                    <a:prstGeom prst="rect">
+                      <a:avLst/>
+                    </a:prstGeom>
+                  </pic:spPr>
+                </pic:pic>
+              </a:graphicData>
+            </a:graphic>
+          </wp:inline>
+        </w:drawing>
+      </w:r>
+      <w:r>
+        <w:rPr>
+          <w:noProof/>
+        </w:rPr>
+        <w:drawing>
+          <wp:inline distT="0" distB="0" distL="0" distR="0" wp14:anchorId="5B7B07A4" wp14:editId="4CD81D29">
+            <wp:extent cx="3085870" cy="3542665"/>
+            <wp:effectExtent l="0" t="0" r="0" b="0"/>
+            <wp:docPr id="22" name="图片 22"/>
+            <wp:cNvGraphicFramePr>
+              <a:graphicFrameLocks xmlns:a="http://schemas.openxmlformats.org/drawingml/2006/main" noChangeAspect="1"/>
+            </wp:cNvGraphicFramePr>
+            <a:graphic xmlns:a="http://schemas.openxmlformats.org/drawingml/2006/main">
+              <a:graphicData uri="http://schemas.openxmlformats.org/drawingml/2006/picture">
+                <pic:pic xmlns:pic="http://schemas.openxmlformats.org/drawingml/2006/picture">
+                  <pic:nvPicPr>
+                    <pic:cNvPr id="0" name="Screen Shot 2015-05-01 at 12.42.29 PM.png"/>
+                    <pic:cNvPicPr/>
+                  </pic:nvPicPr>
+                  <pic:blipFill>
+                    <a:blip r:embed="rId46">
+                      <a:extLst>
+                        <a:ext uri="{28A0092B-C50C-407E-A947-70E740481C1C}">
+                          <a14:useLocalDpi xmlns:a14="http://schemas.microsoft.com/office/drawing/2010/main" val="0"/>
+                        </a:ext>
+                      </a:extLst>
+                    </a:blip>
+                    <a:stretch>
+                      <a:fillRect/>
+                    </a:stretch>
+                  </pic:blipFill>
+                  <pic:spPr>
+                    <a:xfrm>
+                      <a:off x="0" y="0"/>
+                      <a:ext cx="3086321" cy="3543183"/>
+                    </a:xfrm>
+                    <a:prstGeom prst="rect">
+                      <a:avLst/>
+                    </a:prstGeom>
+                  </pic:spPr>
+                </pic:pic>
+              </a:graphicData>
+            </a:graphic>
+          </wp:inline>
+        </w:drawing>
+      </w:r>
+    </w:p>
+    <w:p>
+      <w:pPr>
+        <w:pStyle w:val="normal"/>
+      </w:pPr>
+      <w:r>
+        <w:lastRenderedPageBreak/>
+        <w:t xml:space="preserve">You can enter your message at bottom of the page and press “Send” button to send your message </w:t>
+      </w:r>
+    </w:p>
+    <w:p>
+      <w:pPr>
+        <w:pStyle w:val="normal"/>
+      </w:pPr>
+      <w:r>
+        <w:rPr>
+          <w:noProof/>
+        </w:rPr>
+        <w:drawing>
+          <wp:inline distT="0" distB="0" distL="0" distR="0" wp14:anchorId="6A0FA29E" wp14:editId="3AE4BCC0">
+            <wp:extent cx="2478486" cy="3600000"/>
+            <wp:effectExtent l="0" t="0" r="10795" b="6985"/>
+            <wp:docPr id="21" name="图片 21"/>
+            <wp:cNvGraphicFramePr>
+              <a:graphicFrameLocks xmlns:a="http://schemas.openxmlformats.org/drawingml/2006/main" noChangeAspect="1"/>
+            </wp:cNvGraphicFramePr>
+            <a:graphic xmlns:a="http://schemas.openxmlformats.org/drawingml/2006/main">
+              <a:graphicData uri="http://schemas.openxmlformats.org/drawingml/2006/picture">
+                <pic:pic xmlns:pic="http://schemas.openxmlformats.org/drawingml/2006/picture">
+                  <pic:nvPicPr>
+                    <pic:cNvPr id="0" name="Screen Shot 2015-05-01 at 12.38.02 PM.png"/>
+                    <pic:cNvPicPr/>
+                  </pic:nvPicPr>
+                  <pic:blipFill>
+                    <a:blip r:embed="rId47">
+                      <a:extLst>
+                        <a:ext uri="{28A0092B-C50C-407E-A947-70E740481C1C}">
+                          <a14:useLocalDpi xmlns:a14="http://schemas.microsoft.com/office/drawing/2010/main" val="0"/>
+                        </a:ext>
+                      </a:extLst>
+                    </a:blip>
+                    <a:stretch>
+                      <a:fillRect/>
+                    </a:stretch>
+                  </pic:blipFill>
+                  <pic:spPr>
+                    <a:xfrm>
+                      <a:off x="0" y="0"/>
+                      <a:ext cx="2478486" cy="3600000"/>
+                    </a:xfrm>
+                    <a:prstGeom prst="rect">
+                      <a:avLst/>
+                    </a:prstGeom>
+                  </pic:spPr>
+                </pic:pic>
+              </a:graphicData>
+            </a:graphic>
+          </wp:inline>
+        </w:drawing>
+      </w:r>
       <w:bookmarkStart w:id="0" w:name="_GoBack"/>
+      <w:r>
+        <w:rPr>
+          <w:noProof/>
+        </w:rPr>
+        <w:drawing>
+          <wp:inline distT="0" distB="0" distL="0" distR="0" wp14:anchorId="7CE8BAB5" wp14:editId="1BED920B">
+            <wp:extent cx="3398340" cy="3600000"/>
+            <wp:effectExtent l="0" t="0" r="5715" b="6985"/>
+            <wp:docPr id="25" name="图片 25"/>
+            <wp:cNvGraphicFramePr>
+              <a:graphicFrameLocks xmlns:a="http://schemas.openxmlformats.org/drawingml/2006/main" noChangeAspect="1"/>
+            </wp:cNvGraphicFramePr>
+            <a:graphic xmlns:a="http://schemas.openxmlformats.org/drawingml/2006/main">
+              <a:graphicData uri="http://schemas.openxmlformats.org/drawingml/2006/picture">
+                <pic:pic xmlns:pic="http://schemas.openxmlformats.org/drawingml/2006/picture">
+                  <pic:nvPicPr>
+                    <pic:cNvPr id="0" name="Screen Shot 2015-05-01 at 12.55.21 PM.png"/>
+                    <pic:cNvPicPr/>
+                  </pic:nvPicPr>
+                  <pic:blipFill>
+                    <a:blip r:embed="rId48">
+                      <a:extLst>
+                        <a:ext uri="{28A0092B-C50C-407E-A947-70E740481C1C}">
+                          <a14:useLocalDpi xmlns:a14="http://schemas.microsoft.com/office/drawing/2010/main" val="0"/>
+                        </a:ext>
+                      </a:extLst>
+                    </a:blip>
+                    <a:stretch>
+                      <a:fillRect/>
+                    </a:stretch>
+                  </pic:blipFill>
+                  <pic:spPr>
+                    <a:xfrm>
+                      <a:off x="0" y="0"/>
+                      <a:ext cx="3398340" cy="3600000"/>
+                    </a:xfrm>
+                    <a:prstGeom prst="rect">
+                      <a:avLst/>
+                    </a:prstGeom>
+                  </pic:spPr>
+                </pic:pic>
+              </a:graphicData>
+            </a:graphic>
+          </wp:inline>
+        </w:drawing>
+      </w:r>
       <w:bookmarkEnd w:id="0"/>
     </w:p>
     <w:sectPr>

</xml_diff>